<commit_message>
Added the user interface designs, and the burndown chart.
</commit_message>
<xml_diff>
--- a/documentation/moduleForms/Final_Year_Project_Contract_Final.docx
+++ b/documentation/moduleForms/Final_Year_Project_Contract_Final.docx
@@ -2147,25 +2147,57 @@
           <w:rFonts w:ascii="Arial" w:eastAsia="Comic Sans MS" w:hAnsi="Arial" w:cs="Arial"/>
           <w:sz w:val="20"/>
         </w:rPr>
-        <w:t xml:space="preserve"> (</w:t>
-      </w:r>
-      <w:hyperlink r:id="rId7" w:history="1">
-        <w:r>
+        <w:t xml:space="preserve"> </w:t>
+      </w:r>
+      <w:sdt>
+        <w:sdtPr>
           <w:rPr>
-            <w:rStyle w:val="Hyperlink"/>
             <w:rFonts w:ascii="Arial" w:eastAsia="Comic Sans MS" w:hAnsi="Arial" w:cs="Arial"/>
             <w:sz w:val="20"/>
           </w:rPr>
-          <w:t>http://gameprogrammingpatterns.com/</w:t>
-        </w:r>
-      </w:hyperlink>
-      <w:r>
-        <w:rPr>
-          <w:rFonts w:ascii="Arial" w:eastAsia="Comic Sans MS" w:hAnsi="Arial" w:cs="Arial"/>
-          <w:sz w:val="20"/>
-        </w:rPr>
-        <w:t>).</w:t>
-      </w:r>
+          <w:id w:val="-201247154"/>
+          <w:citation/>
+        </w:sdtPr>
+        <w:sdtEndPr/>
+        <w:sdtContent>
+          <w:r>
+            <w:rPr>
+              <w:rFonts w:ascii="Arial" w:eastAsia="Comic Sans MS" w:hAnsi="Arial" w:cs="Arial"/>
+              <w:sz w:val="20"/>
+            </w:rPr>
+            <w:fldChar w:fldCharType="begin"/>
+          </w:r>
+          <w:r>
+            <w:rPr>
+              <w:rFonts w:ascii="Arial" w:eastAsia="Comic Sans MS" w:hAnsi="Arial" w:cs="Arial"/>
+              <w:sz w:val="20"/>
+            </w:rPr>
+            <w:instrText xml:space="preserve">CITATION Rob14 \l 2057 </w:instrText>
+          </w:r>
+          <w:r>
+            <w:rPr>
+              <w:rFonts w:ascii="Arial" w:eastAsia="Comic Sans MS" w:hAnsi="Arial" w:cs="Arial"/>
+              <w:sz w:val="20"/>
+            </w:rPr>
+            <w:fldChar w:fldCharType="separate"/>
+          </w:r>
+          <w:r>
+            <w:rPr>
+              <w:rFonts w:ascii="Arial" w:eastAsia="Comic Sans MS" w:hAnsi="Arial" w:cs="Arial"/>
+              <w:noProof/>
+              <w:sz w:val="20"/>
+            </w:rPr>
+            <w:t>(Nystrom, 2014)</w:t>
+          </w:r>
+          <w:r>
+            <w:rPr>
+              <w:rFonts w:ascii="Arial" w:eastAsia="Comic Sans MS" w:hAnsi="Arial" w:cs="Arial"/>
+              <w:sz w:val="20"/>
+            </w:rPr>
+            <w:fldChar w:fldCharType="end"/>
+          </w:r>
+        </w:sdtContent>
+      </w:sdt>
     </w:p>
     <w:p>
       <w:pPr>
@@ -2187,37 +2219,55 @@
         </w:rPr>
         <w:t xml:space="preserve">Game Engine Architecture </w:t>
       </w:r>
-      <w:r>
-        <w:rPr>
-          <w:rFonts w:ascii="Arial" w:eastAsia="Comic Sans MS" w:hAnsi="Arial" w:cs="Arial"/>
-          <w:sz w:val="20"/>
-        </w:rPr>
-        <w:t>(</w:t>
-      </w:r>
-      <w:hyperlink r:id="rId8" w:history="1">
-        <w:r>
+      <w:sdt>
+        <w:sdtPr>
           <w:rPr>
-            <w:rStyle w:val="Hyperlink"/>
             <w:rFonts w:ascii="Arial" w:eastAsia="Comic Sans MS" w:hAnsi="Arial" w:cs="Arial"/>
             <w:sz w:val="20"/>
           </w:rPr>
-          <w:t>https://www.gameenginebook.com/</w:t>
-        </w:r>
-      </w:hyperlink>
-      <w:r>
-        <w:rPr>
-          <w:rFonts w:ascii="Arial" w:eastAsia="Comic Sans MS" w:hAnsi="Arial" w:cs="Arial"/>
-          <w:sz w:val="20"/>
-        </w:rPr>
-        <w:t>)</w:t>
-      </w:r>
-      <w:r>
-        <w:rPr>
-          <w:rFonts w:ascii="Arial" w:eastAsia="Comic Sans MS" w:hAnsi="Arial" w:cs="Arial"/>
-          <w:sz w:val="20"/>
-        </w:rPr>
-        <w:t>.</w:t>
-      </w:r>
+          <w:id w:val="-1488394520"/>
+          <w:citation/>
+        </w:sdtPr>
+        <w:sdtEndPr/>
+        <w:sdtContent>
+          <w:r>
+            <w:rPr>
+              <w:rFonts w:ascii="Arial" w:eastAsia="Comic Sans MS" w:hAnsi="Arial" w:cs="Arial"/>
+              <w:sz w:val="20"/>
+            </w:rPr>
+            <w:fldChar w:fldCharType="begin"/>
+          </w:r>
+          <w:r>
+            <w:rPr>
+              <w:rFonts w:ascii="Arial" w:eastAsia="Comic Sans MS" w:hAnsi="Arial" w:cs="Arial"/>
+              <w:sz w:val="20"/>
+            </w:rPr>
+            <w:instrText xml:space="preserve">CITATION Jas18 \l 2057 </w:instrText>
+          </w:r>
+          <w:r>
+            <w:rPr>
+              <w:rFonts w:ascii="Arial" w:eastAsia="Comic Sans MS" w:hAnsi="Arial" w:cs="Arial"/>
+              <w:sz w:val="20"/>
+            </w:rPr>
+            <w:fldChar w:fldCharType="separate"/>
+          </w:r>
+          <w:r>
+            <w:rPr>
+              <w:rFonts w:ascii="Arial" w:eastAsia="Comic Sans MS" w:hAnsi="Arial" w:cs="Arial"/>
+              <w:noProof/>
+              <w:sz w:val="20"/>
+            </w:rPr>
+            <w:t>(Gregory, 2018)</w:t>
+          </w:r>
+          <w:r>
+            <w:rPr>
+              <w:rFonts w:ascii="Arial" w:eastAsia="Comic Sans MS" w:hAnsi="Arial" w:cs="Arial"/>
+              <w:sz w:val="20"/>
+            </w:rPr>
+            <w:fldChar w:fldCharType="end"/>
+          </w:r>
+        </w:sdtContent>
+      </w:sdt>
     </w:p>
     <w:p>
       <w:pPr>
@@ -2237,25 +2287,57 @@
           <w:rFonts w:ascii="Arial" w:eastAsia="Comic Sans MS" w:hAnsi="Arial" w:cs="Arial"/>
           <w:sz w:val="20"/>
         </w:rPr>
-        <w:t>C++ Primer (</w:t>
-      </w:r>
-      <w:hyperlink r:id="rId9" w:history="1">
-        <w:r>
+        <w:t xml:space="preserve">C++ Primer </w:t>
+      </w:r>
+      <w:sdt>
+        <w:sdtPr>
           <w:rPr>
-            <w:rStyle w:val="Hyperlink"/>
             <w:rFonts w:ascii="Arial" w:eastAsia="Comic Sans MS" w:hAnsi="Arial" w:cs="Arial"/>
             <w:sz w:val="20"/>
           </w:rPr>
-          <w:t>https://www.amazon.co.uk/C-Primer-Stanley-B-Lippman/dp/0321714113</w:t>
-        </w:r>
-      </w:hyperlink>
-      <w:r>
-        <w:rPr>
-          <w:rFonts w:ascii="Arial" w:eastAsia="Comic Sans MS" w:hAnsi="Arial" w:cs="Arial"/>
-          <w:sz w:val="20"/>
-        </w:rPr>
-        <w:t>).</w:t>
-      </w:r>
+          <w:id w:val="-474064029"/>
+          <w:citation/>
+        </w:sdtPr>
+        <w:sdtEndPr/>
+        <w:sdtContent>
+          <w:r>
+            <w:rPr>
+              <w:rFonts w:ascii="Arial" w:eastAsia="Comic Sans MS" w:hAnsi="Arial" w:cs="Arial"/>
+              <w:sz w:val="20"/>
+            </w:rPr>
+            <w:fldChar w:fldCharType="begin"/>
+          </w:r>
+          <w:r>
+            <w:rPr>
+              <w:rFonts w:ascii="Arial" w:eastAsia="Comic Sans MS" w:hAnsi="Arial" w:cs="Arial"/>
+              <w:sz w:val="20"/>
+            </w:rPr>
+            <w:instrText xml:space="preserve">CITATION Jos12 \l 2057 </w:instrText>
+          </w:r>
+          <w:r>
+            <w:rPr>
+              <w:rFonts w:ascii="Arial" w:eastAsia="Comic Sans MS" w:hAnsi="Arial" w:cs="Arial"/>
+              <w:sz w:val="20"/>
+            </w:rPr>
+            <w:fldChar w:fldCharType="separate"/>
+          </w:r>
+          <w:r>
+            <w:rPr>
+              <w:rFonts w:ascii="Arial" w:eastAsia="Comic Sans MS" w:hAnsi="Arial" w:cs="Arial"/>
+              <w:noProof/>
+              <w:sz w:val="20"/>
+            </w:rPr>
+            <w:t>(Lippman, et al., 2012)</w:t>
+          </w:r>
+          <w:r>
+            <w:rPr>
+              <w:rFonts w:ascii="Arial" w:eastAsia="Comic Sans MS" w:hAnsi="Arial" w:cs="Arial"/>
+              <w:sz w:val="20"/>
+            </w:rPr>
+            <w:fldChar w:fldCharType="end"/>
+          </w:r>
+        </w:sdtContent>
+      </w:sdt>
     </w:p>
     <w:p>
       <w:pPr>
@@ -2283,25 +2365,57 @@
           <w:rFonts w:ascii="Arial" w:eastAsia="Comic Sans MS" w:hAnsi="Arial" w:cs="Arial"/>
           <w:sz w:val="20"/>
         </w:rPr>
-        <w:t xml:space="preserve"> (</w:t>
-      </w:r>
-      <w:hyperlink r:id="rId10" w:history="1">
-        <w:r>
+        <w:t xml:space="preserve"> </w:t>
+      </w:r>
+      <w:sdt>
+        <w:sdtPr>
           <w:rPr>
-            <w:rStyle w:val="Hyperlink"/>
             <w:rFonts w:ascii="Arial" w:eastAsia="Comic Sans MS" w:hAnsi="Arial" w:cs="Arial"/>
             <w:sz w:val="20"/>
           </w:rPr>
-          <w:t>https://www.amazon.co.uk/Computer-Networking-Top-Down-James-Kurose/dp/0133594149/ref=sr_1_1?s=books&amp;ie=UTF8&amp;qid=1539879045&amp;sr=1-1&amp;keywords=9780133594140</w:t>
-        </w:r>
-      </w:hyperlink>
-      <w:r>
-        <w:rPr>
-          <w:rFonts w:ascii="Arial" w:eastAsia="Comic Sans MS" w:hAnsi="Arial" w:cs="Arial"/>
-          <w:sz w:val="20"/>
-        </w:rPr>
-        <w:t>).</w:t>
-      </w:r>
+          <w:id w:val="1700741078"/>
+          <w:citation/>
+        </w:sdtPr>
+        <w:sdtEndPr/>
+        <w:sdtContent>
+          <w:r>
+            <w:rPr>
+              <w:rFonts w:ascii="Arial" w:eastAsia="Comic Sans MS" w:hAnsi="Arial" w:cs="Arial"/>
+              <w:sz w:val="20"/>
+            </w:rPr>
+            <w:fldChar w:fldCharType="begin"/>
+          </w:r>
+          <w:r>
+            <w:rPr>
+              <w:rFonts w:ascii="Arial" w:eastAsia="Comic Sans MS" w:hAnsi="Arial" w:cs="Arial"/>
+              <w:sz w:val="20"/>
+            </w:rPr>
+            <w:instrText xml:space="preserve"> CITATION Kur16 \l 2057 </w:instrText>
+          </w:r>
+          <w:r>
+            <w:rPr>
+              <w:rFonts w:ascii="Arial" w:eastAsia="Comic Sans MS" w:hAnsi="Arial" w:cs="Arial"/>
+              <w:sz w:val="20"/>
+            </w:rPr>
+            <w:fldChar w:fldCharType="separate"/>
+          </w:r>
+          <w:r>
+            <w:rPr>
+              <w:rFonts w:ascii="Arial" w:eastAsia="Comic Sans MS" w:hAnsi="Arial" w:cs="Arial"/>
+              <w:noProof/>
+              <w:sz w:val="20"/>
+            </w:rPr>
+            <w:t>(Kurose &amp; Ross, 2016)</w:t>
+          </w:r>
+          <w:r>
+            <w:rPr>
+              <w:rFonts w:ascii="Arial" w:eastAsia="Comic Sans MS" w:hAnsi="Arial" w:cs="Arial"/>
+              <w:sz w:val="20"/>
+            </w:rPr>
+            <w:fldChar w:fldCharType="end"/>
+          </w:r>
+        </w:sdtContent>
+      </w:sdt>
     </w:p>
     <w:p>
       <w:pPr>
@@ -2358,37 +2472,55 @@
         </w:rPr>
         <w:t xml:space="preserve">SFML </w:t>
       </w:r>
-      <w:r>
-        <w:rPr>
-          <w:rFonts w:ascii="Arial" w:eastAsia="Comic Sans MS" w:hAnsi="Arial" w:cs="Arial"/>
-          <w:sz w:val="20"/>
-        </w:rPr>
-        <w:t>(</w:t>
-      </w:r>
-      <w:hyperlink r:id="rId11" w:history="1">
-        <w:r>
+      <w:sdt>
+        <w:sdtPr>
           <w:rPr>
-            <w:rStyle w:val="Hyperlink"/>
             <w:rFonts w:ascii="Arial" w:eastAsia="Comic Sans MS" w:hAnsi="Arial" w:cs="Arial"/>
             <w:sz w:val="20"/>
           </w:rPr>
-          <w:t>https://www.sfml-dev.org/documentation/2.5.0/</w:t>
-        </w:r>
-      </w:hyperlink>
-      <w:r>
-        <w:rPr>
-          <w:rFonts w:ascii="Arial" w:eastAsia="Comic Sans MS" w:hAnsi="Arial" w:cs="Arial"/>
-          <w:sz w:val="20"/>
-        </w:rPr>
-        <w:t>)</w:t>
-      </w:r>
-      <w:r>
-        <w:rPr>
-          <w:rFonts w:ascii="Arial" w:eastAsia="Comic Sans MS" w:hAnsi="Arial" w:cs="Arial"/>
-          <w:sz w:val="20"/>
-        </w:rPr>
-        <w:t>.</w:t>
-      </w:r>
+          <w:id w:val="644702234"/>
+          <w:citation/>
+        </w:sdtPr>
+        <w:sdtEndPr/>
+        <w:sdtContent>
+          <w:r>
+            <w:rPr>
+              <w:rFonts w:ascii="Arial" w:eastAsia="Comic Sans MS" w:hAnsi="Arial" w:cs="Arial"/>
+              <w:sz w:val="20"/>
+            </w:rPr>
+            <w:fldChar w:fldCharType="begin"/>
+          </w:r>
+          <w:r>
+            <w:rPr>
+              <w:rFonts w:ascii="Arial" w:eastAsia="Comic Sans MS" w:hAnsi="Arial" w:cs="Arial"/>
+              <w:sz w:val="20"/>
+            </w:rPr>
+            <w:instrText xml:space="preserve">CITATION Lau \l 2057 </w:instrText>
+          </w:r>
+          <w:r>
+            <w:rPr>
+              <w:rFonts w:ascii="Arial" w:eastAsia="Comic Sans MS" w:hAnsi="Arial" w:cs="Arial"/>
+              <w:sz w:val="20"/>
+            </w:rPr>
+            <w:fldChar w:fldCharType="separate"/>
+          </w:r>
+          <w:r>
+            <w:rPr>
+              <w:rFonts w:ascii="Arial" w:eastAsia="Comic Sans MS" w:hAnsi="Arial" w:cs="Arial"/>
+              <w:noProof/>
+              <w:sz w:val="20"/>
+            </w:rPr>
+            <w:t>(Gomila, 2018)</w:t>
+          </w:r>
+          <w:r>
+            <w:rPr>
+              <w:rFonts w:ascii="Arial" w:eastAsia="Comic Sans MS" w:hAnsi="Arial" w:cs="Arial"/>
+              <w:sz w:val="20"/>
+            </w:rPr>
+            <w:fldChar w:fldCharType="end"/>
+          </w:r>
+        </w:sdtContent>
+      </w:sdt>
     </w:p>
     <w:p>
       <w:pPr>
@@ -2417,30 +2549,55 @@
         </w:rPr>
         <w:t xml:space="preserve"> </w:t>
       </w:r>
-      <w:r>
-        <w:rPr>
-          <w:rFonts w:ascii="Arial" w:eastAsia="Comic Sans MS" w:hAnsi="Arial" w:cs="Arial"/>
-          <w:sz w:val="20"/>
-        </w:rPr>
-        <w:t>(</w:t>
-      </w:r>
-      <w:hyperlink r:id="rId12" w:history="1">
-        <w:r>
+      <w:sdt>
+        <w:sdtPr>
           <w:rPr>
-            <w:rStyle w:val="Hyperlink"/>
             <w:rFonts w:ascii="Arial" w:eastAsia="Comic Sans MS" w:hAnsi="Arial" w:cs="Arial"/>
             <w:sz w:val="20"/>
           </w:rPr>
-          <w:t>https://www.opengl.org/documentation/</w:t>
-        </w:r>
-      </w:hyperlink>
-      <w:r>
-        <w:rPr>
-          <w:rFonts w:ascii="Arial" w:eastAsia="Comic Sans MS" w:hAnsi="Arial" w:cs="Arial"/>
-          <w:sz w:val="20"/>
-        </w:rPr>
-        <w:t>).</w:t>
-      </w:r>
+          <w:id w:val="-1491866038"/>
+          <w:citation/>
+        </w:sdtPr>
+        <w:sdtEndPr/>
+        <w:sdtContent>
+          <w:r>
+            <w:rPr>
+              <w:rFonts w:ascii="Arial" w:eastAsia="Comic Sans MS" w:hAnsi="Arial" w:cs="Arial"/>
+              <w:sz w:val="20"/>
+            </w:rPr>
+            <w:fldChar w:fldCharType="begin"/>
+          </w:r>
+          <w:r>
+            <w:rPr>
+              <w:rFonts w:ascii="Arial" w:eastAsia="Comic Sans MS" w:hAnsi="Arial" w:cs="Arial"/>
+              <w:sz w:val="20"/>
+            </w:rPr>
+            <w:instrText xml:space="preserve">CITATION KHR \l 2057 </w:instrText>
+          </w:r>
+          <w:r>
+            <w:rPr>
+              <w:rFonts w:ascii="Arial" w:eastAsia="Comic Sans MS" w:hAnsi="Arial" w:cs="Arial"/>
+              <w:sz w:val="20"/>
+            </w:rPr>
+            <w:fldChar w:fldCharType="separate"/>
+          </w:r>
+          <w:r>
+            <w:rPr>
+              <w:rFonts w:ascii="Arial" w:eastAsia="Comic Sans MS" w:hAnsi="Arial" w:cs="Arial"/>
+              <w:noProof/>
+              <w:sz w:val="20"/>
+            </w:rPr>
+            <w:t>(KHRONOS, 2018)</w:t>
+          </w:r>
+          <w:r>
+            <w:rPr>
+              <w:rFonts w:ascii="Arial" w:eastAsia="Comic Sans MS" w:hAnsi="Arial" w:cs="Arial"/>
+              <w:sz w:val="20"/>
+            </w:rPr>
+            <w:fldChar w:fldCharType="end"/>
+          </w:r>
+        </w:sdtContent>
+      </w:sdt>
     </w:p>
     <w:p>
       <w:pPr>
@@ -2469,30 +2626,55 @@
         </w:rPr>
         <w:t xml:space="preserve"> </w:t>
       </w:r>
-      <w:r>
-        <w:rPr>
-          <w:rFonts w:ascii="Arial" w:eastAsia="Comic Sans MS" w:hAnsi="Arial" w:cs="Arial"/>
-          <w:sz w:val="20"/>
-        </w:rPr>
-        <w:t>(</w:t>
-      </w:r>
-      <w:hyperlink r:id="rId13" w:history="1">
-        <w:r>
+      <w:sdt>
+        <w:sdtPr>
           <w:rPr>
-            <w:rStyle w:val="Hyperlink"/>
             <w:rFonts w:ascii="Arial" w:eastAsia="Comic Sans MS" w:hAnsi="Arial" w:cs="Arial"/>
             <w:sz w:val="20"/>
           </w:rPr>
-          <w:t>https://guides.github.com/</w:t>
-        </w:r>
-      </w:hyperlink>
-      <w:r>
-        <w:rPr>
-          <w:rFonts w:ascii="Arial" w:eastAsia="Comic Sans MS" w:hAnsi="Arial" w:cs="Arial"/>
-          <w:sz w:val="20"/>
-        </w:rPr>
-        <w:t>).</w:t>
-      </w:r>
+          <w:id w:val="1622107833"/>
+          <w:citation/>
+        </w:sdtPr>
+        <w:sdtEndPr/>
+        <w:sdtContent>
+          <w:r>
+            <w:rPr>
+              <w:rFonts w:ascii="Arial" w:eastAsia="Comic Sans MS" w:hAnsi="Arial" w:cs="Arial"/>
+              <w:sz w:val="20"/>
+            </w:rPr>
+            <w:fldChar w:fldCharType="begin"/>
+          </w:r>
+          <w:r>
+            <w:rPr>
+              <w:rFonts w:ascii="Arial" w:eastAsia="Comic Sans MS" w:hAnsi="Arial" w:cs="Arial"/>
+              <w:sz w:val="20"/>
+            </w:rPr>
+            <w:instrText xml:space="preserve">CITATION Git \l 2057 </w:instrText>
+          </w:r>
+          <w:r>
+            <w:rPr>
+              <w:rFonts w:ascii="Arial" w:eastAsia="Comic Sans MS" w:hAnsi="Arial" w:cs="Arial"/>
+              <w:sz w:val="20"/>
+            </w:rPr>
+            <w:fldChar w:fldCharType="separate"/>
+          </w:r>
+          <w:r>
+            <w:rPr>
+              <w:rFonts w:ascii="Arial" w:eastAsia="Comic Sans MS" w:hAnsi="Arial" w:cs="Arial"/>
+              <w:noProof/>
+              <w:sz w:val="20"/>
+            </w:rPr>
+            <w:t>(Anon., 2018)</w:t>
+          </w:r>
+          <w:r>
+            <w:rPr>
+              <w:rFonts w:ascii="Arial" w:eastAsia="Comic Sans MS" w:hAnsi="Arial" w:cs="Arial"/>
+              <w:sz w:val="20"/>
+            </w:rPr>
+            <w:fldChar w:fldCharType="end"/>
+          </w:r>
+        </w:sdtContent>
+      </w:sdt>
     </w:p>
     <w:p>
       <w:pPr>
@@ -2512,39 +2694,64 @@
           <w:rFonts w:ascii="Arial" w:eastAsia="Comic Sans MS" w:hAnsi="Arial" w:cs="Arial"/>
           <w:sz w:val="20"/>
         </w:rPr>
-        <w:t xml:space="preserve">Visual Studio </w:t>
-      </w:r>
-      <w:r>
-        <w:rPr>
-          <w:rFonts w:ascii="Arial" w:eastAsia="Comic Sans MS" w:hAnsi="Arial" w:cs="Arial"/>
-          <w:sz w:val="20"/>
-        </w:rPr>
-        <w:t>(</w:t>
-      </w:r>
-      <w:hyperlink r:id="rId14" w:history="1">
-        <w:r>
+        <w:t>Visual Studio</w:t>
+      </w:r>
+      <w:r>
+        <w:rPr>
+          <w:rFonts w:ascii="Arial" w:eastAsia="Comic Sans MS" w:hAnsi="Arial" w:cs="Arial"/>
+          <w:sz w:val="20"/>
+        </w:rPr>
+        <w:t xml:space="preserve"> </w:t>
+      </w:r>
+      <w:sdt>
+        <w:sdtPr>
           <w:rPr>
-            <w:rStyle w:val="Hyperlink"/>
             <w:rFonts w:ascii="Arial" w:eastAsia="Comic Sans MS" w:hAnsi="Arial" w:cs="Arial"/>
             <w:sz w:val="20"/>
           </w:rPr>
-          <w:t>https://docs.microsoft.com/en-us/visualstudio/?view=vs-2017</w:t>
-        </w:r>
-      </w:hyperlink>
-      <w:r>
-        <w:rPr>
-          <w:rFonts w:ascii="Arial" w:eastAsia="Comic Sans MS" w:hAnsi="Arial" w:cs="Arial"/>
-          <w:sz w:val="20"/>
-        </w:rPr>
-        <w:t>)</w:t>
-      </w:r>
-      <w:r>
-        <w:rPr>
-          <w:rFonts w:ascii="Arial" w:eastAsia="Comic Sans MS" w:hAnsi="Arial" w:cs="Arial"/>
-          <w:sz w:val="20"/>
-        </w:rPr>
-        <w:t>.</w:t>
-      </w:r>
+          <w:id w:val="1227258649"/>
+          <w:citation/>
+        </w:sdtPr>
+        <w:sdtEndPr/>
+        <w:sdtContent>
+          <w:r>
+            <w:rPr>
+              <w:rFonts w:ascii="Arial" w:eastAsia="Comic Sans MS" w:hAnsi="Arial" w:cs="Arial"/>
+              <w:sz w:val="20"/>
+            </w:rPr>
+            <w:fldChar w:fldCharType="begin"/>
+          </w:r>
+          <w:r>
+            <w:rPr>
+              <w:rFonts w:ascii="Arial" w:eastAsia="Comic Sans MS" w:hAnsi="Arial" w:cs="Arial"/>
+              <w:sz w:val="20"/>
+            </w:rPr>
+            <w:instrText xml:space="preserve">CITATION Mic \l 2057 </w:instrText>
+          </w:r>
+          <w:r>
+            <w:rPr>
+              <w:rFonts w:ascii="Arial" w:eastAsia="Comic Sans MS" w:hAnsi="Arial" w:cs="Arial"/>
+              <w:sz w:val="20"/>
+            </w:rPr>
+            <w:fldChar w:fldCharType="separate"/>
+          </w:r>
+          <w:r>
+            <w:rPr>
+              <w:rFonts w:ascii="Arial" w:eastAsia="Comic Sans MS" w:hAnsi="Arial" w:cs="Arial"/>
+              <w:noProof/>
+              <w:sz w:val="20"/>
+            </w:rPr>
+            <w:t>(Microsoft, 2018)</w:t>
+          </w:r>
+          <w:r>
+            <w:rPr>
+              <w:rFonts w:ascii="Arial" w:eastAsia="Comic Sans MS" w:hAnsi="Arial" w:cs="Arial"/>
+              <w:sz w:val="20"/>
+            </w:rPr>
+            <w:fldChar w:fldCharType="end"/>
+          </w:r>
+        </w:sdtContent>
+      </w:sdt>
     </w:p>
     <w:p>
       <w:pPr>
@@ -2601,32 +2808,57 @@
           <w:rFonts w:ascii="Arial" w:eastAsia="Comic Sans MS" w:hAnsi="Arial" w:cs="Arial"/>
           <w:sz w:val="20"/>
         </w:rPr>
-        <w:t xml:space="preserve"> (</w:t>
-      </w:r>
-      <w:hyperlink r:id="rId15" w:history="1">
-        <w:r>
+        <w:t xml:space="preserve"> </w:t>
+      </w:r>
+      <w:sdt>
+        <w:sdtPr>
           <w:rPr>
-            <w:rStyle w:val="Hyperlink"/>
             <w:rFonts w:ascii="Arial" w:eastAsia="Comic Sans MS" w:hAnsi="Arial" w:cs="Arial"/>
             <w:sz w:val="20"/>
           </w:rPr>
-          <w:t>https://gafferongames.com/post/udp_vs_tcp/</w:t>
-        </w:r>
-      </w:hyperlink>
-      <w:r>
-        <w:rPr>
-          <w:rFonts w:ascii="Arial" w:eastAsia="Comic Sans MS" w:hAnsi="Arial" w:cs="Arial"/>
-          <w:sz w:val="20"/>
-        </w:rPr>
-        <w:t>).</w:t>
-      </w:r>
-      <w:r>
-        <w:rPr>
-          <w:rFonts w:ascii="Arial" w:eastAsia="Comic Sans MS" w:hAnsi="Arial" w:cs="Arial"/>
-          <w:sz w:val="20"/>
-        </w:rPr>
-        <w:t xml:space="preserve"> </w:t>
-      </w:r>
+          <w:id w:val="-454090159"/>
+          <w:citation/>
+        </w:sdtPr>
+        <w:sdtEndPr/>
+        <w:sdtContent>
+          <w:r>
+            <w:rPr>
+              <w:rFonts w:ascii="Arial" w:eastAsia="Comic Sans MS" w:hAnsi="Arial" w:cs="Arial"/>
+              <w:sz w:val="20"/>
+            </w:rPr>
+            <w:fldChar w:fldCharType="begin"/>
+          </w:r>
+          <w:r>
+            <w:rPr>
+              <w:rFonts w:ascii="Arial" w:eastAsia="Comic Sans MS" w:hAnsi="Arial" w:cs="Arial"/>
+              <w:sz w:val="20"/>
+            </w:rPr>
+            <w:instrText xml:space="preserve"> CITATION Gle18 \l 2057 </w:instrText>
+          </w:r>
+          <w:r>
+            <w:rPr>
+              <w:rFonts w:ascii="Arial" w:eastAsia="Comic Sans MS" w:hAnsi="Arial" w:cs="Arial"/>
+              <w:sz w:val="20"/>
+            </w:rPr>
+            <w:fldChar w:fldCharType="separate"/>
+          </w:r>
+          <w:r>
+            <w:rPr>
+              <w:rFonts w:ascii="Arial" w:eastAsia="Comic Sans MS" w:hAnsi="Arial" w:cs="Arial"/>
+              <w:noProof/>
+              <w:sz w:val="20"/>
+            </w:rPr>
+            <w:t>(Fiedler, 2018)</w:t>
+          </w:r>
+          <w:r>
+            <w:rPr>
+              <w:rFonts w:ascii="Arial" w:eastAsia="Comic Sans MS" w:hAnsi="Arial" w:cs="Arial"/>
+              <w:sz w:val="20"/>
+            </w:rPr>
+            <w:fldChar w:fldCharType="end"/>
+          </w:r>
+        </w:sdtContent>
+      </w:sdt>
     </w:p>
     <w:p>
       <w:pPr>
@@ -2648,43 +2880,71 @@
           <w:sz w:val="20"/>
           <w:szCs w:val="20"/>
         </w:rPr>
-        <w:t>Wikipedia (</w:t>
-      </w:r>
-      <w:hyperlink r:id="rId16" w:history="1">
-        <w:r>
+        <w:t>Wikipedia</w:t>
+      </w:r>
+      <w:r>
+        <w:rPr>
+          <w:rFonts w:ascii="Arial" w:eastAsia="Comic Sans MS" w:hAnsi="Arial" w:cs="Arial"/>
+          <w:sz w:val="20"/>
+          <w:szCs w:val="20"/>
+        </w:rPr>
+        <w:t xml:space="preserve"> </w:t>
+      </w:r>
+      <w:sdt>
+        <w:sdtPr>
           <w:rPr>
-            <w:rStyle w:val="Hyperlink"/>
             <w:rFonts w:ascii="Arial" w:eastAsia="Comic Sans MS" w:hAnsi="Arial" w:cs="Arial"/>
             <w:sz w:val="20"/>
             <w:szCs w:val="20"/>
           </w:rPr>
-          <w:t>https://en.wikipedia.org/wiki/Real-time_simulation</w:t>
-        </w:r>
-      </w:hyperlink>
-      <w:r>
-        <w:rPr>
-          <w:rFonts w:ascii="Arial" w:eastAsia="Comic Sans MS" w:hAnsi="Arial" w:cs="Arial"/>
-          <w:sz w:val="20"/>
-          <w:szCs w:val="20"/>
-        </w:rPr>
-        <w:t>)</w:t>
-      </w:r>
-      <w:r>
-        <w:rPr>
-          <w:rFonts w:ascii="Arial" w:eastAsia="Comic Sans MS" w:hAnsi="Arial" w:cs="Arial"/>
-          <w:sz w:val="20"/>
-          <w:szCs w:val="20"/>
-        </w:rPr>
-        <w:t>.</w:t>
-      </w:r>
-      <w:r>
-        <w:rPr>
-          <w:rFonts w:ascii="Arial" w:eastAsia="Comic Sans MS" w:hAnsi="Arial" w:cs="Arial"/>
-          <w:sz w:val="20"/>
-          <w:szCs w:val="20"/>
-        </w:rPr>
-        <w:t xml:space="preserve"> </w:t>
-      </w:r>
+          <w:id w:val="-636412722"/>
+          <w:citation/>
+        </w:sdtPr>
+        <w:sdtEndPr/>
+        <w:sdtContent>
+          <w:r>
+            <w:rPr>
+              <w:rFonts w:ascii="Arial" w:eastAsia="Comic Sans MS" w:hAnsi="Arial" w:cs="Arial"/>
+              <w:sz w:val="20"/>
+              <w:szCs w:val="20"/>
+            </w:rPr>
+            <w:fldChar w:fldCharType="begin"/>
+          </w:r>
+          <w:r>
+            <w:rPr>
+              <w:rFonts w:ascii="Arial" w:eastAsia="Comic Sans MS" w:hAnsi="Arial" w:cs="Arial"/>
+              <w:sz w:val="20"/>
+              <w:szCs w:val="20"/>
+            </w:rPr>
+            <w:instrText xml:space="preserve"> CITATION Wik18 \l 2057 </w:instrText>
+          </w:r>
+          <w:r>
+            <w:rPr>
+              <w:rFonts w:ascii="Arial" w:eastAsia="Comic Sans MS" w:hAnsi="Arial" w:cs="Arial"/>
+              <w:sz w:val="20"/>
+              <w:szCs w:val="20"/>
+            </w:rPr>
+            <w:fldChar w:fldCharType="separate"/>
+          </w:r>
+          <w:r>
+            <w:rPr>
+              <w:rFonts w:ascii="Arial" w:eastAsia="Comic Sans MS" w:hAnsi="Arial" w:cs="Arial"/>
+              <w:noProof/>
+              <w:sz w:val="20"/>
+              <w:szCs w:val="20"/>
+            </w:rPr>
+            <w:t>(Wikipedia, 2018)</w:t>
+          </w:r>
+          <w:r>
+            <w:rPr>
+              <w:rFonts w:ascii="Arial" w:eastAsia="Comic Sans MS" w:hAnsi="Arial" w:cs="Arial"/>
+              <w:sz w:val="20"/>
+              <w:szCs w:val="20"/>
+            </w:rPr>
+            <w:fldChar w:fldCharType="end"/>
+          </w:r>
+        </w:sdtContent>
+      </w:sdt>
     </w:p>
     <w:p>
       <w:pPr>
@@ -2706,35 +2966,71 @@
           <w:sz w:val="20"/>
           <w:szCs w:val="20"/>
         </w:rPr>
-        <w:t>Dobble (</w:t>
-      </w:r>
-      <w:hyperlink r:id="rId17" w:history="1">
-        <w:r>
+        <w:t>Dobble</w:t>
+      </w:r>
+      <w:r>
+        <w:rPr>
+          <w:rFonts w:ascii="Arial" w:eastAsia="Comic Sans MS" w:hAnsi="Arial" w:cs="Arial"/>
+          <w:sz w:val="20"/>
+          <w:szCs w:val="20"/>
+        </w:rPr>
+        <w:t xml:space="preserve"> </w:t>
+      </w:r>
+      <w:sdt>
+        <w:sdtPr>
           <w:rPr>
-            <w:rStyle w:val="Hyperlink"/>
             <w:rFonts w:ascii="Arial" w:eastAsia="Comic Sans MS" w:hAnsi="Arial" w:cs="Arial"/>
             <w:sz w:val="20"/>
             <w:szCs w:val="20"/>
           </w:rPr>
-          <w:t>https://www.asmodee.co.uk/featured-product/dobble/</w:t>
-        </w:r>
-      </w:hyperlink>
-      <w:r>
-        <w:rPr>
-          <w:rFonts w:ascii="Arial" w:eastAsia="Comic Sans MS" w:hAnsi="Arial" w:cs="Arial"/>
-          <w:sz w:val="20"/>
-          <w:szCs w:val="20"/>
-        </w:rPr>
-        <w:t>)</w:t>
-      </w:r>
-      <w:r>
-        <w:rPr>
-          <w:rFonts w:ascii="Arial" w:eastAsia="Comic Sans MS" w:hAnsi="Arial" w:cs="Arial"/>
-          <w:sz w:val="20"/>
-          <w:szCs w:val="20"/>
-        </w:rPr>
-        <w:t>.</w:t>
-      </w:r>
+          <w:id w:val="-1375382451"/>
+          <w:citation/>
+        </w:sdtPr>
+        <w:sdtEndPr/>
+        <w:sdtContent>
+          <w:r>
+            <w:rPr>
+              <w:rFonts w:ascii="Arial" w:eastAsia="Comic Sans MS" w:hAnsi="Arial" w:cs="Arial"/>
+              <w:sz w:val="20"/>
+              <w:szCs w:val="20"/>
+            </w:rPr>
+            <w:fldChar w:fldCharType="begin"/>
+          </w:r>
+          <w:r>
+            <w:rPr>
+              <w:rFonts w:ascii="Arial" w:eastAsia="Comic Sans MS" w:hAnsi="Arial" w:cs="Arial"/>
+              <w:sz w:val="20"/>
+              <w:szCs w:val="20"/>
+            </w:rPr>
+            <w:instrText xml:space="preserve"> CITATION Asm16 \l 2057 </w:instrText>
+          </w:r>
+          <w:r>
+            <w:rPr>
+              <w:rFonts w:ascii="Arial" w:eastAsia="Comic Sans MS" w:hAnsi="Arial" w:cs="Arial"/>
+              <w:sz w:val="20"/>
+              <w:szCs w:val="20"/>
+            </w:rPr>
+            <w:fldChar w:fldCharType="separate"/>
+          </w:r>
+          <w:r>
+            <w:rPr>
+              <w:rFonts w:ascii="Arial" w:eastAsia="Comic Sans MS" w:hAnsi="Arial" w:cs="Arial"/>
+              <w:noProof/>
+              <w:sz w:val="20"/>
+              <w:szCs w:val="20"/>
+            </w:rPr>
+            <w:t>(Asmodee, 2016)</w:t>
+          </w:r>
+          <w:r>
+            <w:rPr>
+              <w:rFonts w:ascii="Arial" w:eastAsia="Comic Sans MS" w:hAnsi="Arial" w:cs="Arial"/>
+              <w:sz w:val="20"/>
+              <w:szCs w:val="20"/>
+            </w:rPr>
+            <w:fldChar w:fldCharType="end"/>
+          </w:r>
+        </w:sdtContent>
+      </w:sdt>
     </w:p>
     <w:p>
       <w:pPr>
@@ -2756,40 +3052,289 @@
           <w:sz w:val="20"/>
           <w:szCs w:val="20"/>
         </w:rPr>
-        <w:t>Stackexchange (</w:t>
-      </w:r>
-      <w:hyperlink r:id="rId18" w:history="1">
-        <w:r>
+        <w:t>Stackexchange</w:t>
+      </w:r>
+      <w:r>
+        <w:rPr>
+          <w:rFonts w:ascii="Arial" w:eastAsia="Comic Sans MS" w:hAnsi="Arial" w:cs="Arial"/>
+          <w:sz w:val="20"/>
+          <w:szCs w:val="20"/>
+        </w:rPr>
+        <w:t xml:space="preserve"> </w:t>
+      </w:r>
+      <w:sdt>
+        <w:sdtPr>
           <w:rPr>
-            <w:rStyle w:val="Hyperlink"/>
             <w:rFonts w:ascii="Arial" w:eastAsia="Comic Sans MS" w:hAnsi="Arial" w:cs="Arial"/>
             <w:sz w:val="20"/>
             <w:szCs w:val="20"/>
           </w:rPr>
-          <w:t>https://math.stackexchange.com/questions/464932/dobble-card-game-mathematical-background</w:t>
-        </w:r>
-      </w:hyperlink>
-      <w:r>
-        <w:rPr>
-          <w:rFonts w:ascii="Arial" w:eastAsia="Comic Sans MS" w:hAnsi="Arial" w:cs="Arial"/>
-          <w:sz w:val="20"/>
-          <w:szCs w:val="20"/>
-        </w:rPr>
-        <w:t>)</w:t>
-      </w:r>
-      <w:r>
-        <w:rPr>
-          <w:rFonts w:ascii="Arial" w:eastAsia="Comic Sans MS" w:hAnsi="Arial" w:cs="Arial"/>
-          <w:sz w:val="20"/>
-          <w:szCs w:val="20"/>
+          <w:id w:val="-1530252349"/>
+          <w:citation/>
+        </w:sdtPr>
+        <w:sdtEndPr/>
+        <w:sdtContent>
+          <w:r>
+            <w:rPr>
+              <w:rFonts w:ascii="Arial" w:eastAsia="Comic Sans MS" w:hAnsi="Arial" w:cs="Arial"/>
+              <w:sz w:val="20"/>
+              <w:szCs w:val="20"/>
+            </w:rPr>
+            <w:fldChar w:fldCharType="begin"/>
+          </w:r>
+          <w:r>
+            <w:rPr>
+              <w:rFonts w:ascii="Arial" w:eastAsia="Comic Sans MS" w:hAnsi="Arial" w:cs="Arial"/>
+              <w:sz w:val="20"/>
+              <w:szCs w:val="20"/>
+            </w:rPr>
+            <w:instrText xml:space="preserve"> CITATION Sta18 \l 2057 </w:instrText>
+          </w:r>
+          <w:r>
+            <w:rPr>
+              <w:rFonts w:ascii="Arial" w:eastAsia="Comic Sans MS" w:hAnsi="Arial" w:cs="Arial"/>
+              <w:sz w:val="20"/>
+              <w:szCs w:val="20"/>
+            </w:rPr>
+            <w:fldChar w:fldCharType="separate"/>
+          </w:r>
+          <w:r>
+            <w:rPr>
+              <w:rFonts w:ascii="Arial" w:eastAsia="Comic Sans MS" w:hAnsi="Arial" w:cs="Arial"/>
+              <w:noProof/>
+              <w:sz w:val="20"/>
+              <w:szCs w:val="20"/>
+            </w:rPr>
+            <w:t>(Exchange, 2018)</w:t>
+          </w:r>
+          <w:r>
+            <w:rPr>
+              <w:rFonts w:ascii="Arial" w:eastAsia="Comic Sans MS" w:hAnsi="Arial" w:cs="Arial"/>
+              <w:sz w:val="20"/>
+              <w:szCs w:val="20"/>
+            </w:rPr>
+            <w:fldChar w:fldCharType="end"/>
+          </w:r>
+        </w:sdtContent>
+      </w:sdt>
+    </w:p>
+    <w:p>
+      <w:pPr>
+        <w:spacing w:after="0" w:line="240" w:lineRule="auto"/>
+        <w:rPr>
+          <w:rFonts w:ascii="Arial" w:eastAsia="Times New Roman" w:hAnsi="Arial" w:cs="Arial"/>
+          <w:b/>
+          <w:sz w:val="24"/>
+        </w:rPr>
+      </w:pPr>
+    </w:p>
+    <w:p>
+      <w:pPr>
+        <w:spacing w:after="0" w:line="240" w:lineRule="auto"/>
+        <w:rPr>
+          <w:rFonts w:ascii="Arial" w:eastAsia="Times New Roman" w:hAnsi="Arial" w:cs="Arial"/>
+          <w:b/>
+          <w:sz w:val="24"/>
+        </w:rPr>
+      </w:pPr>
+    </w:p>
+    <w:p>
+      <w:pPr>
+        <w:spacing w:after="0" w:line="240" w:lineRule="auto"/>
+        <w:rPr>
+          <w:rFonts w:ascii="Arial" w:eastAsia="Times New Roman" w:hAnsi="Arial" w:cs="Arial"/>
+          <w:b/>
+        </w:rPr>
+      </w:pPr>
+      <w:r>
+        <w:rPr>
+          <w:rFonts w:ascii="Arial" w:eastAsia="Times New Roman" w:hAnsi="Arial" w:cs="Arial"/>
+          <w:b/>
+        </w:rPr>
+        <w:t>Ri</w:t>
+      </w:r>
+      <w:r>
+        <w:rPr>
+          <w:rFonts w:ascii="Arial" w:eastAsia="Times New Roman" w:hAnsi="Arial" w:cs="Arial"/>
+          <w:b/>
+        </w:rPr>
+        <w:t>s</w:t>
+      </w:r>
+      <w:r>
+        <w:rPr>
+          <w:rFonts w:ascii="Arial" w:eastAsia="Times New Roman" w:hAnsi="Arial" w:cs="Arial"/>
+          <w:b/>
+        </w:rPr>
+        <w:t>k Analysis</w:t>
+      </w:r>
+    </w:p>
+    <w:p>
+      <w:pPr>
+        <w:spacing w:after="0" w:line="240" w:lineRule="auto"/>
+        <w:ind w:left="720"/>
+        <w:rPr>
+          <w:rFonts w:ascii="Arial" w:eastAsia="Times New Roman" w:hAnsi="Arial" w:cs="Arial"/>
+          <w:sz w:val="20"/>
+        </w:rPr>
+      </w:pPr>
+      <w:r>
+        <w:rPr>
+          <w:rFonts w:ascii="Arial" w:eastAsia="Times New Roman" w:hAnsi="Arial" w:cs="Arial"/>
+          <w:sz w:val="20"/>
+        </w:rPr>
+        <w:t>I could run out of time. If that happens then I will prioritise the application-critical tasks, to get the most important features implemented before the inessential ones.</w:t>
+      </w:r>
+      <w:r>
+        <w:rPr>
+          <w:rFonts w:ascii="Arial" w:eastAsia="Times New Roman" w:hAnsi="Arial" w:cs="Arial"/>
+          <w:sz w:val="20"/>
+        </w:rPr>
+        <w:t xml:space="preserve"> And I’ll ask for an extended deadline.</w:t>
+      </w:r>
+      <w:r>
+        <w:rPr>
+          <w:rFonts w:ascii="Arial" w:eastAsia="Times New Roman" w:hAnsi="Arial" w:cs="Arial"/>
+          <w:sz w:val="20"/>
+        </w:rPr>
+        <w:t xml:space="preserve"> Or I’ll revise the deliverables.</w:t>
+      </w:r>
+    </w:p>
+    <w:p>
+      <w:pPr>
+        <w:spacing w:after="0" w:line="240" w:lineRule="auto"/>
+        <w:ind w:left="720"/>
+        <w:rPr>
+          <w:rFonts w:ascii="Arial" w:eastAsia="Times New Roman" w:hAnsi="Arial" w:cs="Arial"/>
+          <w:sz w:val="20"/>
+        </w:rPr>
+      </w:pPr>
+      <w:r>
+        <w:rPr>
+          <w:rFonts w:ascii="Arial" w:eastAsia="Times New Roman" w:hAnsi="Arial" w:cs="Arial"/>
+          <w:sz w:val="20"/>
+        </w:rPr>
+        <w:t xml:space="preserve">I </w:t>
+      </w:r>
+      <w:r>
+        <w:rPr>
+          <w:rFonts w:ascii="Arial" w:eastAsia="Times New Roman" w:hAnsi="Arial" w:cs="Arial"/>
+          <w:sz w:val="20"/>
+        </w:rPr>
+        <w:t>might</w:t>
+      </w:r>
+      <w:r>
+        <w:rPr>
+          <w:rFonts w:ascii="Arial" w:eastAsia="Times New Roman" w:hAnsi="Arial" w:cs="Arial"/>
+          <w:sz w:val="20"/>
+        </w:rPr>
+        <w:t xml:space="preserve"> become ill, which will cause development to slow down, or come to a halt. I will </w:t>
+      </w:r>
+      <w:r>
+        <w:rPr>
+          <w:rFonts w:ascii="Arial" w:eastAsia="Times New Roman" w:hAnsi="Arial" w:cs="Arial"/>
+          <w:sz w:val="20"/>
+        </w:rPr>
+        <w:t>plan</w:t>
+      </w:r>
+      <w:r>
+        <w:rPr>
+          <w:rFonts w:ascii="Arial" w:eastAsia="Times New Roman" w:hAnsi="Arial" w:cs="Arial"/>
+          <w:sz w:val="20"/>
+        </w:rPr>
+        <w:t xml:space="preserve"> and</w:t>
+      </w:r>
+      <w:r>
+        <w:rPr>
+          <w:rFonts w:ascii="Arial" w:eastAsia="Times New Roman" w:hAnsi="Arial" w:cs="Arial"/>
+          <w:sz w:val="20"/>
+        </w:rPr>
+        <w:t xml:space="preserve"> prepare by creating gaps in my </w:t>
+      </w:r>
+      <w:r>
+        <w:rPr>
+          <w:rFonts w:ascii="Arial" w:eastAsia="Times New Roman" w:hAnsi="Arial" w:cs="Arial"/>
+          <w:sz w:val="20"/>
+        </w:rPr>
+        <w:t>sprints</w:t>
+      </w:r>
+      <w:r>
+        <w:rPr>
+          <w:rFonts w:ascii="Arial" w:eastAsia="Times New Roman" w:hAnsi="Arial" w:cs="Arial"/>
+          <w:sz w:val="20"/>
+        </w:rPr>
+        <w:t xml:space="preserve"> I can use to catch back up, if necessary</w:t>
+      </w:r>
+      <w:r>
+        <w:rPr>
+          <w:rFonts w:ascii="Arial" w:eastAsia="Times New Roman" w:hAnsi="Arial" w:cs="Arial"/>
+          <w:sz w:val="20"/>
+        </w:rPr>
+        <w:t>, or I can plan to finish the project development a sprite early, giving me a whole sprite to catch up with anything I’ve missed or go over the project checking everything</w:t>
+      </w:r>
+      <w:r>
+        <w:rPr>
+          <w:rFonts w:ascii="Arial" w:eastAsia="Times New Roman" w:hAnsi="Arial" w:cs="Arial"/>
+          <w:sz w:val="20"/>
         </w:rPr>
         <w:t>.</w:t>
       </w:r>
-      <w:r>
-        <w:rPr>
-          <w:rFonts w:ascii="Arial" w:eastAsia="Comic Sans MS" w:hAnsi="Arial" w:cs="Arial"/>
-          <w:sz w:val="20"/>
-          <w:szCs w:val="20"/>
+    </w:p>
+    <w:p>
+      <w:pPr>
+        <w:spacing w:after="0" w:line="240" w:lineRule="auto"/>
+        <w:ind w:left="720"/>
+        <w:rPr>
+          <w:rFonts w:ascii="Arial" w:eastAsia="Times New Roman" w:hAnsi="Arial" w:cs="Arial"/>
+          <w:sz w:val="20"/>
+        </w:rPr>
+      </w:pPr>
+      <w:r>
+        <w:rPr>
+          <w:rFonts w:ascii="Arial" w:eastAsia="Times New Roman" w:hAnsi="Arial" w:cs="Arial"/>
+          <w:sz w:val="20"/>
+        </w:rPr>
+        <w:lastRenderedPageBreak/>
+        <w:t xml:space="preserve">The main project I’m </w:t>
+      </w:r>
+      <w:r>
+        <w:rPr>
+          <w:rFonts w:ascii="Arial" w:eastAsia="Times New Roman" w:hAnsi="Arial" w:cs="Arial"/>
+          <w:sz w:val="20"/>
+        </w:rPr>
+        <w:t>working on could become corrupt</w:t>
+      </w:r>
+      <w:r>
+        <w:rPr>
+          <w:rFonts w:ascii="Arial" w:eastAsia="Times New Roman" w:hAnsi="Arial" w:cs="Arial"/>
+          <w:sz w:val="20"/>
+        </w:rPr>
+        <w:t xml:space="preserve"> (damaged hardware)</w:t>
+      </w:r>
+      <w:r>
+        <w:rPr>
+          <w:rFonts w:ascii="Arial" w:eastAsia="Times New Roman" w:hAnsi="Arial" w:cs="Arial"/>
+          <w:sz w:val="20"/>
+        </w:rPr>
+        <w:t xml:space="preserve">. I can use </w:t>
+      </w:r>
+      <w:r>
+        <w:rPr>
+          <w:rFonts w:ascii="Arial" w:eastAsia="Times New Roman" w:hAnsi="Arial" w:cs="Arial"/>
+          <w:sz w:val="20"/>
+        </w:rPr>
+        <w:t>a</w:t>
+      </w:r>
+      <w:r>
+        <w:rPr>
+          <w:rFonts w:ascii="Arial" w:eastAsia="Times New Roman" w:hAnsi="Arial" w:cs="Arial"/>
+          <w:sz w:val="20"/>
+        </w:rPr>
+        <w:t xml:space="preserve"> source control program to manage my backup[s], and if anything becomes corrupt I will have a backup and can carry on from that point.</w:t>
+      </w:r>
+      <w:r>
+        <w:rPr>
+          <w:rFonts w:ascii="Arial" w:eastAsia="Times New Roman" w:hAnsi="Arial" w:cs="Arial"/>
+          <w:sz w:val="20"/>
         </w:rPr>
         <w:t xml:space="preserve"> </w:t>
       </w:r>
@@ -2797,413 +3342,779 @@
     <w:p>
       <w:pPr>
         <w:spacing w:after="0" w:line="240" w:lineRule="auto"/>
-        <w:rPr>
-          <w:rFonts w:ascii="Arial" w:eastAsia="Comic Sans MS" w:hAnsi="Arial" w:cs="Arial"/>
-          <w:sz w:val="20"/>
-        </w:rPr>
-      </w:pPr>
-    </w:p>
-    <w:p>
-      <w:pPr>
-        <w:spacing w:after="0" w:line="240" w:lineRule="auto"/>
-        <w:rPr>
-          <w:rFonts w:ascii="Arial" w:eastAsia="Comic Sans MS" w:hAnsi="Arial" w:cs="Arial"/>
-          <w:sz w:val="20"/>
-        </w:rPr>
-      </w:pPr>
-    </w:p>
-    <w:p>
-      <w:pPr>
-        <w:spacing w:after="0" w:line="240" w:lineRule="auto"/>
-        <w:rPr>
-          <w:rFonts w:ascii="Arial" w:eastAsia="Times New Roman" w:hAnsi="Arial" w:cs="Arial"/>
-          <w:b/>
+        <w:ind w:left="720"/>
+        <w:rPr>
+          <w:rFonts w:ascii="Arial" w:eastAsia="Times New Roman" w:hAnsi="Arial" w:cs="Arial"/>
+        </w:rPr>
+      </w:pPr>
+      <w:r>
+        <w:rPr>
+          <w:rFonts w:ascii="Arial" w:eastAsia="Times New Roman" w:hAnsi="Arial" w:cs="Arial"/>
+          <w:sz w:val="20"/>
+        </w:rPr>
+        <w:t xml:space="preserve">There’s a possibility that I underestimate a task, and it takes me a lot longer than I initially thought. To minimise this </w:t>
+      </w:r>
+      <w:r>
+        <w:rPr>
+          <w:rFonts w:ascii="Arial" w:eastAsia="Times New Roman" w:hAnsi="Arial" w:cs="Arial"/>
+          <w:sz w:val="20"/>
+        </w:rPr>
+        <w:t>risk,</w:t>
+      </w:r>
+      <w:r>
+        <w:rPr>
+          <w:rFonts w:ascii="Arial" w:eastAsia="Times New Roman" w:hAnsi="Arial" w:cs="Arial"/>
+          <w:sz w:val="20"/>
+        </w:rPr>
+        <w:t xml:space="preserve"> I’ll </w:t>
+      </w:r>
+      <w:r>
+        <w:rPr>
+          <w:rFonts w:ascii="Arial" w:eastAsia="Times New Roman" w:hAnsi="Arial" w:cs="Arial"/>
+          <w:sz w:val="20"/>
+        </w:rPr>
+        <w:t>use a risk level for each object, which indicates how</w:t>
+      </w:r>
+      <w:r>
+        <w:rPr>
+          <w:rFonts w:ascii="Arial" w:eastAsia="Times New Roman" w:hAnsi="Arial" w:cs="Arial"/>
+          <w:sz w:val="20"/>
+        </w:rPr>
+        <w:t xml:space="preserve"> risky</w:t>
+      </w:r>
+      <w:r>
+        <w:rPr>
+          <w:rFonts w:ascii="Arial" w:eastAsia="Times New Roman" w:hAnsi="Arial" w:cs="Arial"/>
+          <w:sz w:val="20"/>
+        </w:rPr>
+        <w:t xml:space="preserve"> the objective is</w:t>
+      </w:r>
+      <w:r>
+        <w:rPr>
+          <w:rFonts w:ascii="Arial" w:eastAsia="Times New Roman" w:hAnsi="Arial" w:cs="Arial"/>
+          <w:sz w:val="20"/>
+        </w:rPr>
+        <w:t xml:space="preserve"> – based on my confidence of the task</w:t>
+      </w:r>
+      <w:r>
+        <w:rPr>
+          <w:rFonts w:ascii="Arial" w:eastAsia="Times New Roman" w:hAnsi="Arial" w:cs="Arial"/>
+          <w:sz w:val="20"/>
+        </w:rPr>
+        <w:t>.</w:t>
+      </w:r>
+    </w:p>
+    <w:p>
+      <w:pPr>
+        <w:spacing w:after="0" w:line="240" w:lineRule="auto"/>
+        <w:rPr>
+          <w:rFonts w:ascii="Arial" w:eastAsia="Times New Roman" w:hAnsi="Arial" w:cs="Arial"/>
+        </w:rPr>
+      </w:pPr>
+    </w:p>
+    <w:p>
+      <w:pPr>
+        <w:spacing w:after="0" w:line="240" w:lineRule="auto"/>
+        <w:rPr>
+          <w:rFonts w:ascii="Arial" w:eastAsia="Times New Roman" w:hAnsi="Arial" w:cs="Arial"/>
+          <w:b/>
+        </w:rPr>
+      </w:pPr>
+      <w:r>
+        <w:rPr>
+          <w:rFonts w:ascii="Arial" w:eastAsia="Times New Roman" w:hAnsi="Arial" w:cs="Arial"/>
+          <w:b/>
+        </w:rPr>
+        <w:t>Schedule of Activities</w:t>
+      </w:r>
+    </w:p>
+    <w:p>
+      <w:pPr>
+        <w:spacing w:after="0" w:line="240" w:lineRule="auto"/>
+        <w:ind w:left="720"/>
+        <w:rPr>
+          <w:rFonts w:ascii="Arial" w:eastAsia="Comic Sans MS" w:hAnsi="Arial" w:cs="Arial"/>
+          <w:sz w:val="20"/>
+        </w:rPr>
+      </w:pPr>
+      <w:r>
+        <w:rPr>
+          <w:rFonts w:ascii="Arial" w:eastAsia="Comic Sans MS" w:hAnsi="Arial" w:cs="Arial"/>
+          <w:sz w:val="20"/>
+        </w:rPr>
+        <w:t xml:space="preserve">I will create a Burndown chart and a Gantt chart to assist me </w:t>
+      </w:r>
+      <w:r>
+        <w:rPr>
+          <w:rFonts w:ascii="Arial" w:eastAsia="Comic Sans MS" w:hAnsi="Arial" w:cs="Arial"/>
+          <w:sz w:val="20"/>
+        </w:rPr>
+        <w:t>with keeping on track and staying</w:t>
+      </w:r>
+      <w:r>
+        <w:rPr>
+          <w:rFonts w:ascii="Arial" w:eastAsia="Comic Sans MS" w:hAnsi="Arial" w:cs="Arial"/>
+          <w:sz w:val="20"/>
+        </w:rPr>
+        <w:t xml:space="preserve"> organised</w:t>
+      </w:r>
+      <w:r>
+        <w:rPr>
+          <w:rFonts w:ascii="Arial" w:eastAsia="Comic Sans MS" w:hAnsi="Arial" w:cs="Arial"/>
+          <w:sz w:val="20"/>
+        </w:rPr>
+        <w:t>, helping me maintain a strict schedule</w:t>
+      </w:r>
+      <w:r>
+        <w:rPr>
+          <w:rFonts w:ascii="Arial" w:eastAsia="Comic Sans MS" w:hAnsi="Arial" w:cs="Arial"/>
+          <w:sz w:val="20"/>
+        </w:rPr>
+        <w:t xml:space="preserve">. </w:t>
+      </w:r>
+    </w:p>
+    <w:p>
+      <w:pPr>
+        <w:spacing w:after="0" w:line="240" w:lineRule="auto"/>
+        <w:ind w:left="720"/>
+        <w:rPr>
+          <w:rFonts w:ascii="Arial" w:eastAsia="Comic Sans MS" w:hAnsi="Arial" w:cs="Arial"/>
+          <w:sz w:val="20"/>
+        </w:rPr>
+      </w:pPr>
+    </w:p>
+    <w:p>
+      <w:pPr>
+        <w:spacing w:after="0" w:line="240" w:lineRule="auto"/>
+        <w:ind w:left="720"/>
+        <w:rPr>
+          <w:rFonts w:ascii="Arial" w:eastAsia="Comic Sans MS" w:hAnsi="Arial" w:cs="Arial"/>
+          <w:b/>
+        </w:rPr>
+      </w:pPr>
+      <w:r>
+        <w:rPr>
+          <w:b/>
+          <w:noProof/>
           <w:sz w:val="24"/>
         </w:rPr>
-      </w:pPr>
-    </w:p>
-    <w:p>
-      <w:pPr>
-        <w:spacing w:after="0" w:line="240" w:lineRule="auto"/>
-        <w:rPr>
-          <w:rFonts w:ascii="Arial" w:eastAsia="Times New Roman" w:hAnsi="Arial" w:cs="Arial"/>
-          <w:b/>
+        <w:drawing>
+          <wp:anchor distT="0" distB="0" distL="114300" distR="114300" simplePos="0" relativeHeight="251662336" behindDoc="0" locked="0" layoutInCell="1" allowOverlap="1" wp14:anchorId="44E2E29A" wp14:editId="2E3E0399">
+            <wp:simplePos x="0" y="0"/>
+            <wp:positionH relativeFrom="column">
+              <wp:posOffset>-295275</wp:posOffset>
+            </wp:positionH>
+            <wp:positionV relativeFrom="paragraph">
+              <wp:posOffset>202565</wp:posOffset>
+            </wp:positionV>
+            <wp:extent cx="6477000" cy="3933848"/>
+            <wp:effectExtent l="0" t="0" r="0" b="9525"/>
+            <wp:wrapNone/>
+            <wp:docPr id="4" name="Picture 4"/>
+            <wp:cNvGraphicFramePr>
+              <a:graphicFrameLocks xmlns:a="http://schemas.openxmlformats.org/drawingml/2006/main" noChangeAspect="1"/>
+            </wp:cNvGraphicFramePr>
+            <a:graphic xmlns:a="http://schemas.openxmlformats.org/drawingml/2006/main">
+              <a:graphicData uri="http://schemas.openxmlformats.org/drawingml/2006/picture">
+                <pic:pic xmlns:pic="http://schemas.openxmlformats.org/drawingml/2006/picture">
+                  <pic:nvPicPr>
+                    <pic:cNvPr id="1" name=""/>
+                    <pic:cNvPicPr/>
+                  </pic:nvPicPr>
+                  <pic:blipFill>
+                    <a:blip r:embed="rId8"/>
+                    <a:stretch>
+                      <a:fillRect/>
+                    </a:stretch>
+                  </pic:blipFill>
+                  <pic:spPr>
+                    <a:xfrm>
+                      <a:off x="0" y="0"/>
+                      <a:ext cx="6477000" cy="3933848"/>
+                    </a:xfrm>
+                    <a:prstGeom prst="rect">
+                      <a:avLst/>
+                    </a:prstGeom>
+                  </pic:spPr>
+                </pic:pic>
+              </a:graphicData>
+            </a:graphic>
+            <wp14:sizeRelH relativeFrom="page">
+              <wp14:pctWidth>0</wp14:pctWidth>
+            </wp14:sizeRelH>
+            <wp14:sizeRelV relativeFrom="page">
+              <wp14:pctHeight>0</wp14:pctHeight>
+            </wp14:sizeRelV>
+          </wp:anchor>
+        </w:drawing>
+      </w:r>
+      <w:r>
+        <w:rPr>
+          <w:rFonts w:ascii="Arial" w:eastAsia="Comic Sans MS" w:hAnsi="Arial" w:cs="Arial"/>
+          <w:b/>
+        </w:rPr>
+        <w:t>Burndown Chart:</w:t>
+      </w:r>
+    </w:p>
+    <w:p>
+      <w:pPr>
+        <w:spacing w:after="0" w:line="240" w:lineRule="auto"/>
+        <w:ind w:left="720"/>
+        <w:rPr>
+          <w:rFonts w:ascii="Arial" w:eastAsia="Comic Sans MS" w:hAnsi="Arial" w:cs="Arial"/>
+          <w:sz w:val="20"/>
+        </w:rPr>
+      </w:pPr>
+    </w:p>
+    <w:p>
+      <w:pPr>
+        <w:spacing w:after="0" w:line="240" w:lineRule="auto"/>
+        <w:ind w:left="720"/>
+        <w:rPr>
+          <w:rFonts w:ascii="Arial" w:eastAsia="Comic Sans MS" w:hAnsi="Arial" w:cs="Arial"/>
+          <w:sz w:val="20"/>
+        </w:rPr>
+      </w:pPr>
+    </w:p>
+    <w:p>
+      <w:pPr>
+        <w:spacing w:after="0" w:line="240" w:lineRule="auto"/>
+        <w:ind w:left="720"/>
+        <w:rPr>
+          <w:rFonts w:ascii="Arial" w:eastAsia="Comic Sans MS" w:hAnsi="Arial" w:cs="Arial"/>
+          <w:sz w:val="20"/>
+        </w:rPr>
+      </w:pPr>
+    </w:p>
+    <w:p>
+      <w:pPr>
+        <w:spacing w:after="0" w:line="240" w:lineRule="auto"/>
+        <w:ind w:left="720"/>
+        <w:rPr>
+          <w:rFonts w:ascii="Arial" w:eastAsia="Comic Sans MS" w:hAnsi="Arial" w:cs="Arial"/>
+          <w:sz w:val="20"/>
+        </w:rPr>
+      </w:pPr>
+    </w:p>
+    <w:p>
+      <w:pPr>
+        <w:spacing w:after="0" w:line="240" w:lineRule="auto"/>
+        <w:ind w:left="720"/>
+        <w:rPr>
+          <w:rFonts w:ascii="Arial" w:eastAsia="Comic Sans MS" w:hAnsi="Arial" w:cs="Arial"/>
+          <w:sz w:val="20"/>
+        </w:rPr>
+      </w:pPr>
+    </w:p>
+    <w:p>
+      <w:pPr>
+        <w:spacing w:after="0" w:line="240" w:lineRule="auto"/>
+        <w:ind w:left="720"/>
+        <w:rPr>
+          <w:rFonts w:ascii="Arial" w:eastAsia="Comic Sans MS" w:hAnsi="Arial" w:cs="Arial"/>
+          <w:sz w:val="20"/>
+        </w:rPr>
+      </w:pPr>
+    </w:p>
+    <w:p>
+      <w:pPr>
+        <w:spacing w:after="0" w:line="240" w:lineRule="auto"/>
+        <w:ind w:left="720"/>
+        <w:rPr>
+          <w:rFonts w:ascii="Arial" w:eastAsia="Comic Sans MS" w:hAnsi="Arial" w:cs="Arial"/>
+          <w:sz w:val="20"/>
+        </w:rPr>
+      </w:pPr>
+    </w:p>
+    <w:p>
+      <w:pPr>
+        <w:spacing w:after="0" w:line="240" w:lineRule="auto"/>
+        <w:ind w:left="720"/>
+        <w:rPr>
+          <w:rFonts w:ascii="Arial" w:eastAsia="Comic Sans MS" w:hAnsi="Arial" w:cs="Arial"/>
+          <w:sz w:val="20"/>
+        </w:rPr>
+      </w:pPr>
+    </w:p>
+    <w:p>
+      <w:pPr>
+        <w:spacing w:after="0" w:line="240" w:lineRule="auto"/>
+        <w:ind w:left="720"/>
+        <w:rPr>
+          <w:rFonts w:ascii="Arial" w:eastAsia="Comic Sans MS" w:hAnsi="Arial" w:cs="Arial"/>
+          <w:sz w:val="20"/>
+        </w:rPr>
+      </w:pPr>
+    </w:p>
+    <w:p>
+      <w:pPr>
+        <w:spacing w:after="0" w:line="240" w:lineRule="auto"/>
+        <w:ind w:left="720"/>
+        <w:rPr>
+          <w:rFonts w:ascii="Arial" w:eastAsia="Comic Sans MS" w:hAnsi="Arial" w:cs="Arial"/>
+          <w:sz w:val="20"/>
+        </w:rPr>
+      </w:pPr>
+    </w:p>
+    <w:p>
+      <w:pPr>
+        <w:spacing w:after="0" w:line="240" w:lineRule="auto"/>
+        <w:ind w:left="720"/>
+        <w:rPr>
+          <w:rFonts w:ascii="Arial" w:eastAsia="Comic Sans MS" w:hAnsi="Arial" w:cs="Arial"/>
+          <w:sz w:val="20"/>
+        </w:rPr>
+      </w:pPr>
+    </w:p>
+    <w:p>
+      <w:pPr>
+        <w:spacing w:after="0" w:line="240" w:lineRule="auto"/>
+        <w:ind w:left="720"/>
+        <w:rPr>
+          <w:rFonts w:ascii="Arial" w:eastAsia="Comic Sans MS" w:hAnsi="Arial" w:cs="Arial"/>
+          <w:sz w:val="20"/>
+        </w:rPr>
+      </w:pPr>
+    </w:p>
+    <w:p>
+      <w:pPr>
+        <w:spacing w:after="0" w:line="240" w:lineRule="auto"/>
+        <w:ind w:left="720"/>
+        <w:rPr>
+          <w:rFonts w:ascii="Arial" w:eastAsia="Comic Sans MS" w:hAnsi="Arial" w:cs="Arial"/>
+          <w:sz w:val="20"/>
+        </w:rPr>
+      </w:pPr>
+    </w:p>
+    <w:p>
+      <w:pPr>
+        <w:spacing w:after="0" w:line="240" w:lineRule="auto"/>
+        <w:ind w:left="720"/>
+        <w:rPr>
+          <w:rFonts w:ascii="Arial" w:eastAsia="Comic Sans MS" w:hAnsi="Arial" w:cs="Arial"/>
+          <w:sz w:val="20"/>
+        </w:rPr>
+      </w:pPr>
+    </w:p>
+    <w:p>
+      <w:pPr>
+        <w:spacing w:after="0" w:line="240" w:lineRule="auto"/>
+        <w:ind w:left="720"/>
+        <w:rPr>
+          <w:rFonts w:ascii="Arial" w:eastAsia="Comic Sans MS" w:hAnsi="Arial" w:cs="Arial"/>
+          <w:sz w:val="20"/>
+        </w:rPr>
+      </w:pPr>
+    </w:p>
+    <w:p>
+      <w:pPr>
+        <w:spacing w:after="0" w:line="240" w:lineRule="auto"/>
+        <w:ind w:left="720"/>
+        <w:rPr>
+          <w:rFonts w:ascii="Arial" w:eastAsia="Comic Sans MS" w:hAnsi="Arial" w:cs="Arial"/>
+          <w:sz w:val="20"/>
+        </w:rPr>
+      </w:pPr>
+    </w:p>
+    <w:p>
+      <w:pPr>
+        <w:spacing w:after="0" w:line="240" w:lineRule="auto"/>
+        <w:ind w:left="720"/>
+        <w:rPr>
+          <w:rFonts w:ascii="Arial" w:eastAsia="Comic Sans MS" w:hAnsi="Arial" w:cs="Arial"/>
+          <w:sz w:val="20"/>
+        </w:rPr>
+      </w:pPr>
+    </w:p>
+    <w:p>
+      <w:pPr>
+        <w:spacing w:after="0" w:line="240" w:lineRule="auto"/>
+        <w:ind w:left="720"/>
+        <w:rPr>
+          <w:rFonts w:ascii="Arial" w:eastAsia="Comic Sans MS" w:hAnsi="Arial" w:cs="Arial"/>
+          <w:sz w:val="20"/>
+        </w:rPr>
+      </w:pPr>
+    </w:p>
+    <w:p>
+      <w:pPr>
+        <w:spacing w:after="0" w:line="240" w:lineRule="auto"/>
+        <w:ind w:left="720"/>
+        <w:rPr>
+          <w:rFonts w:ascii="Arial" w:eastAsia="Comic Sans MS" w:hAnsi="Arial" w:cs="Arial"/>
+          <w:sz w:val="20"/>
+        </w:rPr>
+      </w:pPr>
+    </w:p>
+    <w:p>
+      <w:pPr>
+        <w:spacing w:after="0" w:line="240" w:lineRule="auto"/>
+        <w:ind w:left="720"/>
+        <w:rPr>
+          <w:rFonts w:ascii="Arial" w:eastAsia="Comic Sans MS" w:hAnsi="Arial" w:cs="Arial"/>
+          <w:sz w:val="20"/>
+        </w:rPr>
+      </w:pPr>
+    </w:p>
+    <w:p>
+      <w:pPr>
+        <w:spacing w:after="0" w:line="240" w:lineRule="auto"/>
+        <w:ind w:left="720"/>
+        <w:rPr>
+          <w:rFonts w:ascii="Arial" w:eastAsia="Comic Sans MS" w:hAnsi="Arial" w:cs="Arial"/>
+          <w:sz w:val="20"/>
+        </w:rPr>
+      </w:pPr>
+    </w:p>
+    <w:p>
+      <w:pPr>
+        <w:spacing w:after="0" w:line="240" w:lineRule="auto"/>
+        <w:ind w:left="720"/>
+        <w:rPr>
+          <w:rFonts w:ascii="Arial" w:eastAsia="Comic Sans MS" w:hAnsi="Arial" w:cs="Arial"/>
+          <w:sz w:val="20"/>
+        </w:rPr>
+      </w:pPr>
+    </w:p>
+    <w:p>
+      <w:pPr>
+        <w:spacing w:after="0" w:line="240" w:lineRule="auto"/>
+        <w:ind w:left="720"/>
+        <w:rPr>
+          <w:rFonts w:ascii="Arial" w:eastAsia="Comic Sans MS" w:hAnsi="Arial" w:cs="Arial"/>
+          <w:sz w:val="20"/>
+        </w:rPr>
+      </w:pPr>
+    </w:p>
+    <w:p>
+      <w:pPr>
+        <w:spacing w:after="0" w:line="240" w:lineRule="auto"/>
+        <w:ind w:left="720"/>
+        <w:rPr>
+          <w:rFonts w:ascii="Arial" w:eastAsia="Comic Sans MS" w:hAnsi="Arial" w:cs="Arial"/>
+          <w:sz w:val="20"/>
+        </w:rPr>
+      </w:pPr>
+    </w:p>
+    <w:p>
+      <w:pPr>
+        <w:spacing w:after="0" w:line="240" w:lineRule="auto"/>
+        <w:ind w:left="720"/>
+        <w:rPr>
+          <w:rFonts w:ascii="Arial" w:eastAsia="Comic Sans MS" w:hAnsi="Arial" w:cs="Arial"/>
+          <w:sz w:val="20"/>
+        </w:rPr>
+      </w:pPr>
+    </w:p>
+    <w:p>
+      <w:pPr>
+        <w:spacing w:after="0" w:line="240" w:lineRule="auto"/>
+        <w:ind w:left="720"/>
+        <w:rPr>
+          <w:rFonts w:ascii="Arial" w:eastAsia="Comic Sans MS" w:hAnsi="Arial" w:cs="Arial"/>
+          <w:sz w:val="20"/>
+        </w:rPr>
+      </w:pPr>
+    </w:p>
+    <w:p>
+      <w:pPr>
+        <w:spacing w:after="0" w:line="240" w:lineRule="auto"/>
+        <w:ind w:left="720"/>
+        <w:rPr>
+          <w:rFonts w:ascii="Arial" w:eastAsia="Comic Sans MS" w:hAnsi="Arial" w:cs="Arial"/>
+          <w:sz w:val="20"/>
+        </w:rPr>
+      </w:pPr>
+    </w:p>
+    <w:p>
+      <w:pPr>
+        <w:spacing w:after="0" w:line="240" w:lineRule="auto"/>
+        <w:ind w:left="720"/>
+        <w:rPr>
+          <w:rFonts w:ascii="Arial" w:eastAsia="Comic Sans MS" w:hAnsi="Arial" w:cs="Arial"/>
+          <w:sz w:val="20"/>
+        </w:rPr>
+      </w:pPr>
+    </w:p>
+    <w:p>
+      <w:pPr>
+        <w:spacing w:after="0" w:line="240" w:lineRule="auto"/>
+        <w:ind w:left="720"/>
+        <w:rPr>
+          <w:rFonts w:ascii="Arial" w:eastAsia="Comic Sans MS" w:hAnsi="Arial" w:cs="Arial"/>
+          <w:sz w:val="20"/>
+        </w:rPr>
+      </w:pPr>
+    </w:p>
+    <w:p>
+      <w:pPr>
+        <w:spacing w:after="0" w:line="240" w:lineRule="auto"/>
+        <w:ind w:left="720"/>
+        <w:rPr>
+          <w:rFonts w:ascii="Arial" w:eastAsia="Comic Sans MS" w:hAnsi="Arial" w:cs="Arial"/>
+          <w:b/>
+        </w:rPr>
+      </w:pPr>
+      <w:r>
+        <w:rPr>
+          <w:b/>
+          <w:noProof/>
           <w:sz w:val="24"/>
         </w:rPr>
-      </w:pPr>
-    </w:p>
-    <w:p>
-      <w:pPr>
-        <w:spacing w:after="0" w:line="240" w:lineRule="auto"/>
-        <w:rPr>
-          <w:rFonts w:ascii="Arial" w:eastAsia="Times New Roman" w:hAnsi="Arial" w:cs="Arial"/>
-          <w:b/>
-          <w:sz w:val="24"/>
-        </w:rPr>
-      </w:pPr>
-      <w:bookmarkStart w:id="0" w:name="_GoBack"/>
-      <w:bookmarkEnd w:id="0"/>
-    </w:p>
-    <w:p>
-      <w:pPr>
-        <w:spacing w:after="0" w:line="240" w:lineRule="auto"/>
-        <w:rPr>
-          <w:rFonts w:ascii="Arial" w:eastAsia="Times New Roman" w:hAnsi="Arial" w:cs="Arial"/>
-          <w:b/>
-          <w:sz w:val="24"/>
-        </w:rPr>
-      </w:pPr>
-    </w:p>
-    <w:p>
-      <w:pPr>
-        <w:spacing w:after="0" w:line="240" w:lineRule="auto"/>
-        <w:rPr>
-          <w:rFonts w:ascii="Arial" w:eastAsia="Times New Roman" w:hAnsi="Arial" w:cs="Arial"/>
-          <w:b/>
-        </w:rPr>
-      </w:pPr>
-      <w:r>
-        <w:rPr>
-          <w:rFonts w:ascii="Arial" w:eastAsia="Times New Roman" w:hAnsi="Arial" w:cs="Arial"/>
-          <w:b/>
+        <w:drawing>
+          <wp:anchor distT="0" distB="0" distL="114300" distR="114300" simplePos="0" relativeHeight="251663360" behindDoc="0" locked="0" layoutInCell="1" allowOverlap="1" wp14:anchorId="4719F8B5" wp14:editId="07004EA3">
+            <wp:simplePos x="0" y="0"/>
+            <wp:positionH relativeFrom="page">
+              <wp:align>right</wp:align>
+            </wp:positionH>
+            <wp:positionV relativeFrom="paragraph">
+              <wp:posOffset>222250</wp:posOffset>
+            </wp:positionV>
+            <wp:extent cx="7507543" cy="2514600"/>
+            <wp:effectExtent l="0" t="0" r="0" b="0"/>
+            <wp:wrapNone/>
+            <wp:docPr id="5" name="Picture 5"/>
+            <wp:cNvGraphicFramePr>
+              <a:graphicFrameLocks xmlns:a="http://schemas.openxmlformats.org/drawingml/2006/main" noChangeAspect="1"/>
+            </wp:cNvGraphicFramePr>
+            <a:graphic xmlns:a="http://schemas.openxmlformats.org/drawingml/2006/main">
+              <a:graphicData uri="http://schemas.openxmlformats.org/drawingml/2006/picture">
+                <pic:pic xmlns:pic="http://schemas.openxmlformats.org/drawingml/2006/picture">
+                  <pic:nvPicPr>
+                    <pic:cNvPr id="1" name=""/>
+                    <pic:cNvPicPr/>
+                  </pic:nvPicPr>
+                  <pic:blipFill>
+                    <a:blip r:embed="rId9"/>
+                    <a:stretch>
+                      <a:fillRect/>
+                    </a:stretch>
+                  </pic:blipFill>
+                  <pic:spPr>
+                    <a:xfrm>
+                      <a:off x="0" y="0"/>
+                      <a:ext cx="7507543" cy="2514600"/>
+                    </a:xfrm>
+                    <a:prstGeom prst="rect">
+                      <a:avLst/>
+                    </a:prstGeom>
+                  </pic:spPr>
+                </pic:pic>
+              </a:graphicData>
+            </a:graphic>
+            <wp14:sizeRelH relativeFrom="page">
+              <wp14:pctWidth>0</wp14:pctWidth>
+            </wp14:sizeRelH>
+            <wp14:sizeRelV relativeFrom="page">
+              <wp14:pctHeight>0</wp14:pctHeight>
+            </wp14:sizeRelV>
+          </wp:anchor>
+        </w:drawing>
+      </w:r>
+      <w:r>
+        <w:rPr>
+          <w:rFonts w:ascii="Arial" w:eastAsia="Comic Sans MS" w:hAnsi="Arial" w:cs="Arial"/>
+          <w:b/>
+        </w:rPr>
+        <w:t>Gantt Chart:</w:t>
+      </w:r>
+    </w:p>
+    <w:p>
+      <w:pPr>
+        <w:spacing w:after="0" w:line="240" w:lineRule="auto"/>
+        <w:ind w:left="720"/>
+        <w:rPr>
+          <w:rFonts w:ascii="Arial" w:eastAsia="Comic Sans MS" w:hAnsi="Arial" w:cs="Arial"/>
+          <w:sz w:val="20"/>
+        </w:rPr>
+      </w:pPr>
+    </w:p>
+    <w:p>
+      <w:pPr>
+        <w:spacing w:after="0" w:line="240" w:lineRule="auto"/>
+        <w:ind w:left="720"/>
+        <w:rPr>
+          <w:rFonts w:ascii="Arial" w:eastAsia="Comic Sans MS" w:hAnsi="Arial" w:cs="Arial"/>
+          <w:sz w:val="20"/>
+        </w:rPr>
+      </w:pPr>
+    </w:p>
+    <w:p>
+      <w:pPr>
+        <w:spacing w:after="0" w:line="240" w:lineRule="auto"/>
+        <w:ind w:left="720"/>
+        <w:rPr>
+          <w:rFonts w:ascii="Arial" w:eastAsia="Comic Sans MS" w:hAnsi="Arial" w:cs="Arial"/>
+          <w:sz w:val="20"/>
+        </w:rPr>
+      </w:pPr>
+    </w:p>
+    <w:p>
+      <w:pPr>
+        <w:spacing w:after="0" w:line="240" w:lineRule="auto"/>
+        <w:ind w:left="720"/>
+        <w:rPr>
+          <w:rFonts w:ascii="Arial" w:eastAsia="Comic Sans MS" w:hAnsi="Arial" w:cs="Arial"/>
+          <w:sz w:val="20"/>
+        </w:rPr>
+      </w:pPr>
+    </w:p>
+    <w:p>
+      <w:pPr>
+        <w:spacing w:after="0" w:line="240" w:lineRule="auto"/>
+        <w:ind w:left="720"/>
+        <w:rPr>
+          <w:rFonts w:ascii="Arial" w:eastAsia="Comic Sans MS" w:hAnsi="Arial" w:cs="Arial"/>
+          <w:sz w:val="20"/>
+        </w:rPr>
+      </w:pPr>
+    </w:p>
+    <w:p>
+      <w:pPr>
+        <w:spacing w:after="0" w:line="240" w:lineRule="auto"/>
+        <w:ind w:left="720"/>
+        <w:rPr>
+          <w:rFonts w:ascii="Arial" w:eastAsia="Comic Sans MS" w:hAnsi="Arial" w:cs="Arial"/>
+          <w:sz w:val="20"/>
+        </w:rPr>
+      </w:pPr>
+    </w:p>
+    <w:p>
+      <w:pPr>
+        <w:spacing w:after="0" w:line="240" w:lineRule="auto"/>
+        <w:ind w:left="720"/>
+        <w:rPr>
+          <w:rFonts w:ascii="Arial" w:eastAsia="Comic Sans MS" w:hAnsi="Arial" w:cs="Arial"/>
+          <w:sz w:val="20"/>
+        </w:rPr>
+      </w:pPr>
+    </w:p>
+    <w:p>
+      <w:pPr>
+        <w:spacing w:after="0" w:line="240" w:lineRule="auto"/>
+        <w:ind w:left="720"/>
+        <w:rPr>
+          <w:rFonts w:ascii="Arial" w:eastAsia="Comic Sans MS" w:hAnsi="Arial" w:cs="Arial"/>
+          <w:sz w:val="20"/>
+        </w:rPr>
+      </w:pPr>
+    </w:p>
+    <w:p>
+      <w:pPr>
+        <w:spacing w:after="0" w:line="240" w:lineRule="auto"/>
+        <w:ind w:left="720"/>
+        <w:rPr>
+          <w:rFonts w:ascii="Arial" w:eastAsia="Comic Sans MS" w:hAnsi="Arial" w:cs="Arial"/>
+          <w:sz w:val="20"/>
+        </w:rPr>
+      </w:pPr>
+    </w:p>
+    <w:p>
+      <w:pPr>
+        <w:spacing w:after="0" w:line="240" w:lineRule="auto"/>
+        <w:ind w:left="720"/>
+        <w:rPr>
+          <w:rFonts w:ascii="Arial" w:eastAsia="Comic Sans MS" w:hAnsi="Arial" w:cs="Arial"/>
+          <w:sz w:val="20"/>
+        </w:rPr>
+      </w:pPr>
+    </w:p>
+    <w:p>
+      <w:pPr>
+        <w:spacing w:after="0" w:line="240" w:lineRule="auto"/>
+        <w:ind w:left="720"/>
+        <w:rPr>
+          <w:rFonts w:ascii="Arial" w:eastAsia="Comic Sans MS" w:hAnsi="Arial" w:cs="Arial"/>
+          <w:sz w:val="20"/>
+        </w:rPr>
+      </w:pPr>
+    </w:p>
+    <w:p>
+      <w:pPr>
+        <w:spacing w:after="0" w:line="240" w:lineRule="auto"/>
+        <w:ind w:left="720"/>
+        <w:rPr>
+          <w:rFonts w:ascii="Arial" w:eastAsia="Comic Sans MS" w:hAnsi="Arial" w:cs="Arial"/>
+          <w:sz w:val="20"/>
+        </w:rPr>
+      </w:pPr>
+    </w:p>
+    <w:p>
+      <w:pPr>
+        <w:spacing w:after="0" w:line="240" w:lineRule="auto"/>
+        <w:ind w:left="720"/>
+        <w:rPr>
+          <w:rFonts w:ascii="Arial" w:eastAsia="Comic Sans MS" w:hAnsi="Arial" w:cs="Arial"/>
+          <w:sz w:val="20"/>
+        </w:rPr>
+      </w:pPr>
+    </w:p>
+    <w:p>
+      <w:pPr>
+        <w:spacing w:after="0" w:line="240" w:lineRule="auto"/>
+        <w:ind w:left="720"/>
+        <w:rPr>
+          <w:rFonts w:ascii="Arial" w:eastAsia="Comic Sans MS" w:hAnsi="Arial" w:cs="Arial"/>
+          <w:sz w:val="20"/>
+        </w:rPr>
+      </w:pPr>
+    </w:p>
+    <w:p>
+      <w:pPr>
+        <w:spacing w:after="0" w:line="240" w:lineRule="auto"/>
+        <w:ind w:left="720"/>
+        <w:rPr>
+          <w:rFonts w:ascii="Arial" w:eastAsia="Comic Sans MS" w:hAnsi="Arial" w:cs="Arial"/>
+          <w:sz w:val="20"/>
+        </w:rPr>
+      </w:pPr>
+    </w:p>
+    <w:p>
+      <w:pPr>
+        <w:spacing w:after="0" w:line="240" w:lineRule="auto"/>
+        <w:ind w:left="720"/>
+        <w:rPr>
+          <w:rFonts w:ascii="Arial" w:eastAsia="Comic Sans MS" w:hAnsi="Arial" w:cs="Arial"/>
+          <w:sz w:val="20"/>
+        </w:rPr>
+      </w:pPr>
+    </w:p>
+    <w:p>
+      <w:pPr>
+        <w:spacing w:after="0" w:line="240" w:lineRule="auto"/>
+        <w:ind w:left="720"/>
+        <w:rPr>
+          <w:rFonts w:ascii="Arial" w:eastAsia="Comic Sans MS" w:hAnsi="Arial" w:cs="Arial"/>
+          <w:sz w:val="20"/>
+        </w:rPr>
+      </w:pPr>
+    </w:p>
+    <w:p>
+      <w:pPr>
+        <w:spacing w:after="0" w:line="240" w:lineRule="auto"/>
+        <w:ind w:left="720"/>
+        <w:rPr>
+          <w:rFonts w:ascii="Arial" w:eastAsia="Comic Sans MS" w:hAnsi="Arial" w:cs="Arial"/>
+          <w:sz w:val="20"/>
+        </w:rPr>
+      </w:pPr>
+    </w:p>
+    <w:p>
+      <w:pPr>
+        <w:spacing w:after="0" w:line="240" w:lineRule="auto"/>
+        <w:ind w:left="720"/>
+        <w:rPr>
+          <w:rFonts w:ascii="Arial" w:eastAsia="Comic Sans MS" w:hAnsi="Arial" w:cs="Arial"/>
+          <w:sz w:val="20"/>
+        </w:rPr>
+      </w:pPr>
+      <w:r>
+        <w:rPr>
+          <w:rFonts w:ascii="Arial" w:eastAsia="Comic Sans MS" w:hAnsi="Arial" w:cs="Arial"/>
+          <w:noProof/>
+          <w:sz w:val="20"/>
         </w:rPr>
         <w:lastRenderedPageBreak/>
-        <w:t>Ri</w:t>
-      </w:r>
-      <w:r>
-        <w:rPr>
-          <w:rFonts w:ascii="Arial" w:eastAsia="Times New Roman" w:hAnsi="Arial" w:cs="Arial"/>
-          <w:b/>
-        </w:rPr>
-        <w:t>s</w:t>
-      </w:r>
-      <w:r>
-        <w:rPr>
-          <w:rFonts w:ascii="Arial" w:eastAsia="Times New Roman" w:hAnsi="Arial" w:cs="Arial"/>
-          <w:b/>
-        </w:rPr>
-        <w:t>k Analysis</w:t>
-      </w:r>
-    </w:p>
-    <w:p>
-      <w:pPr>
-        <w:spacing w:after="0" w:line="240" w:lineRule="auto"/>
-        <w:ind w:left="720"/>
-        <w:rPr>
-          <w:rFonts w:ascii="Arial" w:eastAsia="Times New Roman" w:hAnsi="Arial" w:cs="Arial"/>
-          <w:sz w:val="20"/>
-        </w:rPr>
-      </w:pPr>
-      <w:r>
-        <w:rPr>
-          <w:rFonts w:ascii="Arial" w:eastAsia="Times New Roman" w:hAnsi="Arial" w:cs="Arial"/>
-          <w:sz w:val="20"/>
-        </w:rPr>
-        <w:t>I could run out of time. If that happens then I will prioritise the application-critical tasks, to get the most important features implemented before the inessential ones.</w:t>
-      </w:r>
-      <w:r>
-        <w:rPr>
-          <w:rFonts w:ascii="Arial" w:eastAsia="Times New Roman" w:hAnsi="Arial" w:cs="Arial"/>
-          <w:sz w:val="20"/>
-        </w:rPr>
-        <w:t xml:space="preserve"> And I’ll ask for an extended deadline.</w:t>
-      </w:r>
-      <w:r>
-        <w:rPr>
-          <w:rFonts w:ascii="Arial" w:eastAsia="Times New Roman" w:hAnsi="Arial" w:cs="Arial"/>
-          <w:sz w:val="20"/>
-        </w:rPr>
-        <w:t xml:space="preserve"> Or I’ll revise the deliverables.</w:t>
-      </w:r>
-    </w:p>
-    <w:p>
-      <w:pPr>
-        <w:spacing w:after="0" w:line="240" w:lineRule="auto"/>
-        <w:ind w:left="720"/>
-        <w:rPr>
-          <w:rFonts w:ascii="Arial" w:eastAsia="Times New Roman" w:hAnsi="Arial" w:cs="Arial"/>
-          <w:sz w:val="20"/>
-        </w:rPr>
-      </w:pPr>
-      <w:r>
-        <w:rPr>
-          <w:rFonts w:ascii="Arial" w:eastAsia="Times New Roman" w:hAnsi="Arial" w:cs="Arial"/>
-          <w:sz w:val="20"/>
-        </w:rPr>
-        <w:t xml:space="preserve">I </w:t>
-      </w:r>
-      <w:r>
-        <w:rPr>
-          <w:rFonts w:ascii="Arial" w:eastAsia="Times New Roman" w:hAnsi="Arial" w:cs="Arial"/>
-          <w:sz w:val="20"/>
-        </w:rPr>
-        <w:t>might</w:t>
-      </w:r>
-      <w:r>
-        <w:rPr>
-          <w:rFonts w:ascii="Arial" w:eastAsia="Times New Roman" w:hAnsi="Arial" w:cs="Arial"/>
-          <w:sz w:val="20"/>
-        </w:rPr>
-        <w:t xml:space="preserve"> become ill, which will cause development to slow down, or come to a halt. I will </w:t>
-      </w:r>
-      <w:r>
-        <w:rPr>
-          <w:rFonts w:ascii="Arial" w:eastAsia="Times New Roman" w:hAnsi="Arial" w:cs="Arial"/>
-          <w:sz w:val="20"/>
-        </w:rPr>
-        <w:t>plan</w:t>
-      </w:r>
-      <w:r>
-        <w:rPr>
-          <w:rFonts w:ascii="Arial" w:eastAsia="Times New Roman" w:hAnsi="Arial" w:cs="Arial"/>
-          <w:sz w:val="20"/>
-        </w:rPr>
-        <w:t xml:space="preserve"> and</w:t>
-      </w:r>
-      <w:r>
-        <w:rPr>
-          <w:rFonts w:ascii="Arial" w:eastAsia="Times New Roman" w:hAnsi="Arial" w:cs="Arial"/>
-          <w:sz w:val="20"/>
-        </w:rPr>
-        <w:t xml:space="preserve"> prepare by creating gaps in my </w:t>
-      </w:r>
-      <w:r>
-        <w:rPr>
-          <w:rFonts w:ascii="Arial" w:eastAsia="Times New Roman" w:hAnsi="Arial" w:cs="Arial"/>
-          <w:sz w:val="20"/>
-        </w:rPr>
-        <w:t>sprints</w:t>
-      </w:r>
-      <w:r>
-        <w:rPr>
-          <w:rFonts w:ascii="Arial" w:eastAsia="Times New Roman" w:hAnsi="Arial" w:cs="Arial"/>
-          <w:sz w:val="20"/>
-        </w:rPr>
-        <w:t xml:space="preserve"> I can use to catch back up, if necessary</w:t>
-      </w:r>
-      <w:r>
-        <w:rPr>
-          <w:rFonts w:ascii="Arial" w:eastAsia="Times New Roman" w:hAnsi="Arial" w:cs="Arial"/>
-          <w:sz w:val="20"/>
-        </w:rPr>
-        <w:t>, or I can plan to finish the project development a sprite early, giving me a whole sprite to catch up with anything I’ve missed or go over the project checking everything</w:t>
-      </w:r>
-      <w:r>
-        <w:rPr>
-          <w:rFonts w:ascii="Arial" w:eastAsia="Times New Roman" w:hAnsi="Arial" w:cs="Arial"/>
-          <w:sz w:val="20"/>
-        </w:rPr>
-        <w:t>.</w:t>
-      </w:r>
-    </w:p>
-    <w:p>
-      <w:pPr>
-        <w:spacing w:after="0" w:line="240" w:lineRule="auto"/>
-        <w:ind w:left="720"/>
-        <w:rPr>
-          <w:rFonts w:ascii="Arial" w:eastAsia="Times New Roman" w:hAnsi="Arial" w:cs="Arial"/>
-          <w:sz w:val="20"/>
-        </w:rPr>
-      </w:pPr>
-      <w:r>
-        <w:rPr>
-          <w:rFonts w:ascii="Arial" w:eastAsia="Times New Roman" w:hAnsi="Arial" w:cs="Arial"/>
-          <w:sz w:val="20"/>
-        </w:rPr>
-        <w:t xml:space="preserve">The main project I’m </w:t>
-      </w:r>
-      <w:r>
-        <w:rPr>
-          <w:rFonts w:ascii="Arial" w:eastAsia="Times New Roman" w:hAnsi="Arial" w:cs="Arial"/>
-          <w:sz w:val="20"/>
-        </w:rPr>
-        <w:t>working on could become corrupt</w:t>
-      </w:r>
-      <w:r>
-        <w:rPr>
-          <w:rFonts w:ascii="Arial" w:eastAsia="Times New Roman" w:hAnsi="Arial" w:cs="Arial"/>
-          <w:sz w:val="20"/>
-        </w:rPr>
-        <w:t xml:space="preserve"> (damaged hardware)</w:t>
-      </w:r>
-      <w:r>
-        <w:rPr>
-          <w:rFonts w:ascii="Arial" w:eastAsia="Times New Roman" w:hAnsi="Arial" w:cs="Arial"/>
-          <w:sz w:val="20"/>
-        </w:rPr>
-        <w:t xml:space="preserve">. I can use </w:t>
-      </w:r>
-      <w:r>
-        <w:rPr>
-          <w:rFonts w:ascii="Arial" w:eastAsia="Times New Roman" w:hAnsi="Arial" w:cs="Arial"/>
-          <w:sz w:val="20"/>
-        </w:rPr>
-        <w:t>a</w:t>
-      </w:r>
-      <w:r>
-        <w:rPr>
-          <w:rFonts w:ascii="Arial" w:eastAsia="Times New Roman" w:hAnsi="Arial" w:cs="Arial"/>
-          <w:sz w:val="20"/>
-        </w:rPr>
-        <w:t xml:space="preserve"> source control program to manage my backup[s], and if anything becomes corrupt I will have a backup and can carry on from that point.</w:t>
-      </w:r>
-      <w:r>
-        <w:rPr>
-          <w:rFonts w:ascii="Arial" w:eastAsia="Times New Roman" w:hAnsi="Arial" w:cs="Arial"/>
-          <w:sz w:val="20"/>
-        </w:rPr>
-        <w:t xml:space="preserve"> </w:t>
-      </w:r>
-    </w:p>
-    <w:p>
-      <w:pPr>
-        <w:spacing w:after="0" w:line="240" w:lineRule="auto"/>
-        <w:ind w:left="720"/>
-        <w:rPr>
-          <w:rFonts w:ascii="Arial" w:eastAsia="Times New Roman" w:hAnsi="Arial" w:cs="Arial"/>
-        </w:rPr>
-      </w:pPr>
-      <w:r>
-        <w:rPr>
-          <w:rFonts w:ascii="Arial" w:eastAsia="Times New Roman" w:hAnsi="Arial" w:cs="Arial"/>
-          <w:sz w:val="20"/>
-        </w:rPr>
-        <w:t xml:space="preserve">There’s a possibility that I underestimate a task, and it takes me a lot longer than I initially thought. To minimise this </w:t>
-      </w:r>
-      <w:r>
-        <w:rPr>
-          <w:rFonts w:ascii="Arial" w:eastAsia="Times New Roman" w:hAnsi="Arial" w:cs="Arial"/>
-          <w:sz w:val="20"/>
-        </w:rPr>
-        <w:t>risk,</w:t>
-      </w:r>
-      <w:r>
-        <w:rPr>
-          <w:rFonts w:ascii="Arial" w:eastAsia="Times New Roman" w:hAnsi="Arial" w:cs="Arial"/>
-          <w:sz w:val="20"/>
-        </w:rPr>
-        <w:t xml:space="preserve"> I’ll </w:t>
-      </w:r>
-      <w:r>
-        <w:rPr>
-          <w:rFonts w:ascii="Arial" w:eastAsia="Times New Roman" w:hAnsi="Arial" w:cs="Arial"/>
-          <w:sz w:val="20"/>
-        </w:rPr>
-        <w:t>use a risk level for each object, which indicates how</w:t>
-      </w:r>
-      <w:r>
-        <w:rPr>
-          <w:rFonts w:ascii="Arial" w:eastAsia="Times New Roman" w:hAnsi="Arial" w:cs="Arial"/>
-          <w:sz w:val="20"/>
-        </w:rPr>
-        <w:t xml:space="preserve"> risky</w:t>
-      </w:r>
-      <w:r>
-        <w:rPr>
-          <w:rFonts w:ascii="Arial" w:eastAsia="Times New Roman" w:hAnsi="Arial" w:cs="Arial"/>
-          <w:sz w:val="20"/>
-        </w:rPr>
-        <w:t xml:space="preserve"> the objective is</w:t>
-      </w:r>
-      <w:r>
-        <w:rPr>
-          <w:rFonts w:ascii="Arial" w:eastAsia="Times New Roman" w:hAnsi="Arial" w:cs="Arial"/>
-          <w:sz w:val="20"/>
-        </w:rPr>
-        <w:t xml:space="preserve"> – based on my confidence of the task</w:t>
-      </w:r>
-      <w:r>
-        <w:rPr>
-          <w:rFonts w:ascii="Arial" w:eastAsia="Times New Roman" w:hAnsi="Arial" w:cs="Arial"/>
-          <w:sz w:val="20"/>
-        </w:rPr>
-        <w:t>.</w:t>
-      </w:r>
-    </w:p>
-    <w:p>
-      <w:pPr>
-        <w:spacing w:after="0" w:line="240" w:lineRule="auto"/>
-        <w:rPr>
-          <w:rFonts w:ascii="Arial" w:eastAsia="Times New Roman" w:hAnsi="Arial" w:cs="Arial"/>
-        </w:rPr>
-      </w:pPr>
-    </w:p>
-    <w:p>
-      <w:pPr>
-        <w:spacing w:after="0" w:line="240" w:lineRule="auto"/>
-        <w:rPr>
-          <w:rFonts w:ascii="Arial" w:eastAsia="Times New Roman" w:hAnsi="Arial" w:cs="Arial"/>
-          <w:b/>
-        </w:rPr>
-      </w:pPr>
-      <w:r>
-        <w:rPr>
-          <w:rFonts w:ascii="Arial" w:eastAsia="Times New Roman" w:hAnsi="Arial" w:cs="Arial"/>
-          <w:b/>
-        </w:rPr>
-        <w:t>Schedule of Activities</w:t>
-      </w:r>
-    </w:p>
-    <w:p>
-      <w:pPr>
-        <w:spacing w:after="0" w:line="240" w:lineRule="auto"/>
-        <w:ind w:left="720"/>
-        <w:rPr>
-          <w:rFonts w:ascii="Arial" w:eastAsia="Comic Sans MS" w:hAnsi="Arial" w:cs="Arial"/>
-          <w:sz w:val="20"/>
-        </w:rPr>
-      </w:pPr>
-      <w:r>
-        <w:rPr>
-          <w:rFonts w:ascii="Arial" w:eastAsia="Comic Sans MS" w:hAnsi="Arial" w:cs="Arial"/>
-          <w:sz w:val="20"/>
-        </w:rPr>
-        <w:t xml:space="preserve">I will create a Burndown chart and a Gantt chart to assist me </w:t>
-      </w:r>
-      <w:r>
-        <w:rPr>
-          <w:rFonts w:ascii="Arial" w:eastAsia="Comic Sans MS" w:hAnsi="Arial" w:cs="Arial"/>
-          <w:sz w:val="20"/>
-        </w:rPr>
-        <w:t>with keeping on track and staying</w:t>
-      </w:r>
-      <w:r>
-        <w:rPr>
-          <w:rFonts w:ascii="Arial" w:eastAsia="Comic Sans MS" w:hAnsi="Arial" w:cs="Arial"/>
-          <w:sz w:val="20"/>
-        </w:rPr>
-        <w:t xml:space="preserve"> organised</w:t>
-      </w:r>
-      <w:r>
-        <w:rPr>
-          <w:rFonts w:ascii="Arial" w:eastAsia="Comic Sans MS" w:hAnsi="Arial" w:cs="Arial"/>
-          <w:sz w:val="20"/>
-        </w:rPr>
-        <w:t>, helping me maintain a strict schedule</w:t>
-      </w:r>
-      <w:r>
-        <w:rPr>
-          <w:rFonts w:ascii="Arial" w:eastAsia="Comic Sans MS" w:hAnsi="Arial" w:cs="Arial"/>
-          <w:sz w:val="20"/>
-        </w:rPr>
-        <w:t xml:space="preserve">. </w:t>
-      </w:r>
-    </w:p>
-    <w:p>
-      <w:pPr>
-        <w:spacing w:after="0" w:line="240" w:lineRule="auto"/>
-        <w:ind w:left="720"/>
-        <w:rPr>
-          <w:rFonts w:ascii="Arial" w:eastAsia="Comic Sans MS" w:hAnsi="Arial" w:cs="Arial"/>
-          <w:sz w:val="20"/>
-        </w:rPr>
-      </w:pPr>
-      <w:r>
-        <w:rPr>
-          <w:rFonts w:ascii="Arial" w:eastAsia="Comic Sans MS" w:hAnsi="Arial" w:cs="Arial"/>
-          <w:noProof/>
-          <w:sz w:val="20"/>
-        </w:rPr>
         <w:drawing>
           <wp:anchor distT="0" distB="0" distL="114300" distR="114300" simplePos="0" relativeHeight="251661312" behindDoc="1" locked="0" layoutInCell="1" allowOverlap="1" wp14:anchorId="1580E226" wp14:editId="4943713A">
             <wp:simplePos x="0" y="0"/>
@@ -3228,11 +4139,11 @@
                     <pic:cNvPicPr/>
                   </pic:nvPicPr>
                   <pic:blipFill rotWithShape="1">
-                    <a:blip r:embed="rId19">
+                    <a:blip r:embed="rId10">
                       <a:extLst>
                         <a:ext uri="{BEBA8EAE-BF5A-486C-A8C5-ECC9F3942E4B}">
                           <a14:imgProps xmlns:a14="http://schemas.microsoft.com/office/drawing/2010/main">
-                            <a14:imgLayer r:embed="rId20">
+                            <a14:imgLayer r:embed="rId11">
                               <a14:imgEffect>
                                 <a14:backgroundRemoval t="9880" b="92048" l="6276" r="96914">
                                   <a14:foregroundMark x1="10802" y1="49880" x2="11831" y2="49880"/>
@@ -3459,7 +4370,7 @@
                     <pic:cNvPicPr/>
                   </pic:nvPicPr>
                   <pic:blipFill>
-                    <a:blip r:embed="rId21">
+                    <a:blip r:embed="rId12">
                       <a:extLst>
                         <a:ext uri="{28A0092B-C50C-407E-A947-70E740481C1C}">
                           <a14:useLocalDpi xmlns:a14="http://schemas.microsoft.com/office/drawing/2010/main" val="0"/>
@@ -3530,7 +4441,7 @@
                     <pic:cNvPicPr/>
                   </pic:nvPicPr>
                   <pic:blipFill>
-                    <a:blip r:embed="rId21">
+                    <a:blip r:embed="rId12">
                       <a:extLst>
                         <a:ext uri="{28A0092B-C50C-407E-A947-70E740481C1C}">
                           <a14:useLocalDpi xmlns:a14="http://schemas.microsoft.com/office/drawing/2010/main" val="0"/>
@@ -3633,7 +4544,6 @@
         <w:spacing w:after="0" w:line="240" w:lineRule="auto"/>
         <w:rPr>
           <w:rFonts w:ascii="Arial" w:eastAsia="Times New Roman" w:hAnsi="Arial" w:cs="Arial"/>
-          <w:b/>
         </w:rPr>
       </w:pPr>
       <w:r>
@@ -3692,14 +4602,606 @@
       <w:pPr>
         <w:spacing w:after="0" w:line="240" w:lineRule="auto"/>
         <w:rPr>
-          <w:rFonts w:ascii="Arial" w:eastAsia="Comic Sans MS" w:hAnsi="Arial" w:cs="Arial"/>
-          <w:sz w:val="20"/>
-        </w:rPr>
-      </w:pPr>
-    </w:p>
+          <w:rFonts w:ascii="Arial" w:eastAsia="Times New Roman" w:hAnsi="Arial" w:cs="Arial"/>
+          <w:b/>
+        </w:rPr>
+      </w:pPr>
+    </w:p>
+    <w:p>
+      <w:pPr>
+        <w:spacing w:after="0" w:line="240" w:lineRule="auto"/>
+        <w:rPr>
+          <w:rFonts w:ascii="Arial" w:eastAsia="Times New Roman" w:hAnsi="Arial" w:cs="Arial"/>
+          <w:b/>
+        </w:rPr>
+      </w:pPr>
+    </w:p>
+    <w:p>
+      <w:pPr>
+        <w:spacing w:after="0" w:line="240" w:lineRule="auto"/>
+        <w:rPr>
+          <w:rFonts w:ascii="Arial" w:eastAsia="Times New Roman" w:hAnsi="Arial" w:cs="Arial"/>
+          <w:b/>
+        </w:rPr>
+      </w:pPr>
+    </w:p>
+    <w:sdt>
+      <w:sdtPr>
+        <w:rPr>
+          <w:rFonts w:asciiTheme="minorHAnsi" w:eastAsiaTheme="minorEastAsia" w:hAnsiTheme="minorHAnsi" w:cstheme="minorBidi"/>
+          <w:color w:val="auto"/>
+          <w:sz w:val="22"/>
+          <w:szCs w:val="22"/>
+          <w:lang w:val="en-GB" w:eastAsia="en-GB"/>
+        </w:rPr>
+        <w:id w:val="-443918918"/>
+        <w:docPartObj>
+          <w:docPartGallery w:val="Bibliographies"/>
+          <w:docPartUnique/>
+        </w:docPartObj>
+      </w:sdtPr>
+      <w:sdtEndPr/>
+      <w:sdtContent>
+        <w:p>
+          <w:pPr>
+            <w:pStyle w:val="Heading1"/>
+          </w:pPr>
+          <w:r>
+            <w:t>Bibliography</w:t>
+          </w:r>
+        </w:p>
+        <w:sdt>
+          <w:sdtPr>
+            <w:id w:val="111145805"/>
+            <w:bibliography/>
+          </w:sdtPr>
+          <w:sdtEndPr/>
+          <w:sdtContent>
+            <w:p>
+              <w:pPr>
+                <w:pStyle w:val="Bibliography"/>
+                <w:rPr>
+                  <w:noProof/>
+                  <w:sz w:val="24"/>
+                  <w:szCs w:val="24"/>
+                  <w:lang w:val="en-US"/>
+                </w:rPr>
+              </w:pPr>
+              <w:r>
+                <w:fldChar w:fldCharType="begin"/>
+              </w:r>
+              <w:r>
+                <w:instrText xml:space="preserve"> BIBLIOGRAPHY </w:instrText>
+              </w:r>
+              <w:r>
+                <w:fldChar w:fldCharType="separate"/>
+              </w:r>
+              <w:r>
+                <w:rPr>
+                  <w:noProof/>
+                  <w:lang w:val="en-US"/>
+                </w:rPr>
+                <w:t xml:space="preserve">Anon., 2018. </w:t>
+              </w:r>
+              <w:r>
+                <w:rPr>
+                  <w:i/>
+                  <w:iCs/>
+                  <w:noProof/>
+                  <w:lang w:val="en-US"/>
+                </w:rPr>
+                <w:t xml:space="preserve">Github. </w:t>
+              </w:r>
+              <w:r>
+                <w:rPr>
+                  <w:noProof/>
+                  <w:lang w:val="en-US"/>
+                </w:rPr>
+                <w:t xml:space="preserve">[Online] </w:t>
+              </w:r>
+              <w:r>
+                <w:rPr>
+                  <w:noProof/>
+                  <w:lang w:val="en-US"/>
+                </w:rPr>
+                <w:br/>
+                <w:t xml:space="preserve">Available at: </w:t>
+              </w:r>
+              <w:r>
+                <w:rPr>
+                  <w:noProof/>
+                  <w:u w:val="single"/>
+                  <w:lang w:val="en-US"/>
+                </w:rPr>
+                <w:t>https://guides.github.com/</w:t>
+              </w:r>
+            </w:p>
+            <w:p>
+              <w:pPr>
+                <w:pStyle w:val="Bibliography"/>
+                <w:rPr>
+                  <w:noProof/>
+                  <w:lang w:val="en-US"/>
+                </w:rPr>
+              </w:pPr>
+              <w:r>
+                <w:rPr>
+                  <w:noProof/>
+                  <w:lang w:val="en-US"/>
+                </w:rPr>
+                <w:t xml:space="preserve">Asmodee, 2016. </w:t>
+              </w:r>
+              <w:r>
+                <w:rPr>
+                  <w:i/>
+                  <w:iCs/>
+                  <w:noProof/>
+                  <w:lang w:val="en-US"/>
+                </w:rPr>
+                <w:t xml:space="preserve">Dobble. </w:t>
+              </w:r>
+              <w:r>
+                <w:rPr>
+                  <w:noProof/>
+                  <w:lang w:val="en-US"/>
+                </w:rPr>
+                <w:t xml:space="preserve">[Online] </w:t>
+              </w:r>
+              <w:r>
+                <w:rPr>
+                  <w:noProof/>
+                  <w:lang w:val="en-US"/>
+                </w:rPr>
+                <w:br/>
+                <w:t xml:space="preserve">Available at: </w:t>
+              </w:r>
+              <w:r>
+                <w:rPr>
+                  <w:noProof/>
+                  <w:u w:val="single"/>
+                  <w:lang w:val="en-US"/>
+                </w:rPr>
+                <w:t>https://www.asmodee.co.uk/featured-product/dobble/</w:t>
+              </w:r>
+            </w:p>
+            <w:p>
+              <w:pPr>
+                <w:pStyle w:val="Bibliography"/>
+                <w:rPr>
+                  <w:noProof/>
+                  <w:lang w:val="en-US"/>
+                </w:rPr>
+              </w:pPr>
+              <w:r>
+                <w:rPr>
+                  <w:noProof/>
+                  <w:lang w:val="en-US"/>
+                </w:rPr>
+                <w:t xml:space="preserve">Exchange, S., 2018. </w:t>
+              </w:r>
+              <w:r>
+                <w:rPr>
+                  <w:i/>
+                  <w:iCs/>
+                  <w:noProof/>
+                  <w:lang w:val="en-US"/>
+                </w:rPr>
+                <w:t xml:space="preserve">Stack Exchange. </w:t>
+              </w:r>
+              <w:r>
+                <w:rPr>
+                  <w:noProof/>
+                  <w:lang w:val="en-US"/>
+                </w:rPr>
+                <w:t xml:space="preserve">[Online] </w:t>
+              </w:r>
+              <w:r>
+                <w:rPr>
+                  <w:noProof/>
+                  <w:lang w:val="en-US"/>
+                </w:rPr>
+                <w:br/>
+                <w:t xml:space="preserve">Available at: </w:t>
+              </w:r>
+              <w:r>
+                <w:rPr>
+                  <w:noProof/>
+                  <w:u w:val="single"/>
+                  <w:lang w:val="en-US"/>
+                </w:rPr>
+                <w:t>https://stackexchange.com/</w:t>
+              </w:r>
+            </w:p>
+            <w:p>
+              <w:pPr>
+                <w:pStyle w:val="Bibliography"/>
+                <w:rPr>
+                  <w:noProof/>
+                  <w:lang w:val="en-US"/>
+                </w:rPr>
+              </w:pPr>
+              <w:r>
+                <w:rPr>
+                  <w:noProof/>
+                  <w:lang w:val="en-US"/>
+                </w:rPr>
+                <w:t xml:space="preserve">Fiedler, G., 2018. </w:t>
+              </w:r>
+              <w:r>
+                <w:rPr>
+                  <w:i/>
+                  <w:iCs/>
+                  <w:noProof/>
+                  <w:lang w:val="en-US"/>
+                </w:rPr>
+                <w:t xml:space="preserve">Gaffer On Games. </w:t>
+              </w:r>
+              <w:r>
+                <w:rPr>
+                  <w:noProof/>
+                  <w:lang w:val="en-US"/>
+                </w:rPr>
+                <w:t xml:space="preserve">[Online] </w:t>
+              </w:r>
+              <w:r>
+                <w:rPr>
+                  <w:noProof/>
+                  <w:lang w:val="en-US"/>
+                </w:rPr>
+                <w:br/>
+                <w:t xml:space="preserve">Available at: </w:t>
+              </w:r>
+              <w:r>
+                <w:rPr>
+                  <w:noProof/>
+                  <w:u w:val="single"/>
+                  <w:lang w:val="en-US"/>
+                </w:rPr>
+                <w:t>https://gafferongames.com/</w:t>
+              </w:r>
+            </w:p>
+            <w:p>
+              <w:pPr>
+                <w:pStyle w:val="Bibliography"/>
+                <w:rPr>
+                  <w:noProof/>
+                  <w:lang w:val="en-US"/>
+                </w:rPr>
+              </w:pPr>
+              <w:r>
+                <w:rPr>
+                  <w:noProof/>
+                  <w:lang w:val="en-US"/>
+                </w:rPr>
+                <w:t xml:space="preserve">Gomila, L., 2018. </w:t>
+              </w:r>
+              <w:r>
+                <w:rPr>
+                  <w:i/>
+                  <w:iCs/>
+                  <w:noProof/>
+                  <w:lang w:val="en-US"/>
+                </w:rPr>
+                <w:t xml:space="preserve">Simple and Fast Multimedia Library. </w:t>
+              </w:r>
+              <w:r>
+                <w:rPr>
+                  <w:noProof/>
+                  <w:lang w:val="en-US"/>
+                </w:rPr>
+                <w:t xml:space="preserve">[Online] </w:t>
+              </w:r>
+              <w:r>
+                <w:rPr>
+                  <w:noProof/>
+                  <w:lang w:val="en-US"/>
+                </w:rPr>
+                <w:br/>
+                <w:t xml:space="preserve">Available at: </w:t>
+              </w:r>
+              <w:r>
+                <w:rPr>
+                  <w:noProof/>
+                  <w:u w:val="single"/>
+                  <w:lang w:val="en-US"/>
+                </w:rPr>
+                <w:t>https://www.sfml-dev.org/</w:t>
+              </w:r>
+            </w:p>
+            <w:p>
+              <w:pPr>
+                <w:pStyle w:val="Bibliography"/>
+                <w:rPr>
+                  <w:noProof/>
+                  <w:lang w:val="en-US"/>
+                </w:rPr>
+              </w:pPr>
+              <w:r>
+                <w:rPr>
+                  <w:noProof/>
+                  <w:lang w:val="en-US"/>
+                </w:rPr>
+                <w:t xml:space="preserve">Gregory, J., 2018. </w:t>
+              </w:r>
+              <w:r>
+                <w:rPr>
+                  <w:i/>
+                  <w:iCs/>
+                  <w:noProof/>
+                  <w:lang w:val="en-US"/>
+                </w:rPr>
+                <w:t xml:space="preserve">Game Engine Architecture. </w:t>
+              </w:r>
+              <w:r>
+                <w:rPr>
+                  <w:noProof/>
+                  <w:lang w:val="en-US"/>
+                </w:rPr>
+                <w:t>3rd ed. s.l.:A K Peters/CRC Press.</w:t>
+              </w:r>
+            </w:p>
+            <w:p>
+              <w:pPr>
+                <w:pStyle w:val="Bibliography"/>
+                <w:rPr>
+                  <w:noProof/>
+                  <w:lang w:val="en-US"/>
+                </w:rPr>
+              </w:pPr>
+              <w:r>
+                <w:rPr>
+                  <w:noProof/>
+                  <w:lang w:val="en-US"/>
+                </w:rPr>
+                <w:t xml:space="preserve">KHRONOS, 2018. </w:t>
+              </w:r>
+              <w:r>
+                <w:rPr>
+                  <w:i/>
+                  <w:iCs/>
+                  <w:noProof/>
+                  <w:lang w:val="en-US"/>
+                </w:rPr>
+                <w:t xml:space="preserve">OpenGL API Documentation Overview. </w:t>
+              </w:r>
+              <w:r>
+                <w:rPr>
+                  <w:noProof/>
+                  <w:lang w:val="en-US"/>
+                </w:rPr>
+                <w:t xml:space="preserve">[Online] </w:t>
+              </w:r>
+              <w:r>
+                <w:rPr>
+                  <w:noProof/>
+                  <w:lang w:val="en-US"/>
+                </w:rPr>
+                <w:br/>
+                <w:t xml:space="preserve">Available at: </w:t>
+              </w:r>
+              <w:r>
+                <w:rPr>
+                  <w:noProof/>
+                  <w:u w:val="single"/>
+                  <w:lang w:val="en-US"/>
+                </w:rPr>
+                <w:t>https://www.opengl.org/documentation/</w:t>
+              </w:r>
+            </w:p>
+            <w:p>
+              <w:pPr>
+                <w:pStyle w:val="Bibliography"/>
+                <w:rPr>
+                  <w:noProof/>
+                  <w:lang w:val="en-US"/>
+                </w:rPr>
+              </w:pPr>
+              <w:r>
+                <w:rPr>
+                  <w:noProof/>
+                  <w:lang w:val="en-US"/>
+                </w:rPr>
+                <w:t xml:space="preserve">Kurose, J. &amp; Ross, K., 2016. </w:t>
+              </w:r>
+              <w:r>
+                <w:rPr>
+                  <w:i/>
+                  <w:iCs/>
+                  <w:noProof/>
+                  <w:lang w:val="en-US"/>
+                </w:rPr>
+                <w:t xml:space="preserve">Computer Networking: A Top-Down Approach. </w:t>
+              </w:r>
+              <w:r>
+                <w:rPr>
+                  <w:noProof/>
+                  <w:lang w:val="en-US"/>
+                </w:rPr>
+                <w:t>7th ed. s.l.:Pearson.</w:t>
+              </w:r>
+            </w:p>
+            <w:p>
+              <w:pPr>
+                <w:pStyle w:val="Bibliography"/>
+                <w:rPr>
+                  <w:noProof/>
+                  <w:lang w:val="en-US"/>
+                </w:rPr>
+              </w:pPr>
+              <w:r>
+                <w:rPr>
+                  <w:noProof/>
+                  <w:lang w:val="en-US"/>
+                </w:rPr>
+                <w:t xml:space="preserve">Lippman, S., Lajoie, J. &amp; Moo, B., 2012. </w:t>
+              </w:r>
+              <w:r>
+                <w:rPr>
+                  <w:i/>
+                  <w:iCs/>
+                  <w:noProof/>
+                  <w:lang w:val="en-US"/>
+                </w:rPr>
+                <w:t xml:space="preserve">C++ Primer. </w:t>
+              </w:r>
+              <w:r>
+                <w:rPr>
+                  <w:noProof/>
+                  <w:lang w:val="en-US"/>
+                </w:rPr>
+                <w:t>5th ed. s.l.:Addison Wesley;.</w:t>
+              </w:r>
+            </w:p>
+            <w:p>
+              <w:pPr>
+                <w:pStyle w:val="Bibliography"/>
+                <w:rPr>
+                  <w:noProof/>
+                  <w:lang w:val="en-US"/>
+                </w:rPr>
+              </w:pPr>
+              <w:r>
+                <w:rPr>
+                  <w:noProof/>
+                  <w:lang w:val="en-US"/>
+                </w:rPr>
+                <w:t xml:space="preserve">Microsoft, 2018. </w:t>
+              </w:r>
+              <w:r>
+                <w:rPr>
+                  <w:i/>
+                  <w:iCs/>
+                  <w:noProof/>
+                  <w:lang w:val="en-US"/>
+                </w:rPr>
+                <w:t xml:space="preserve">Visual Studio Documentation. </w:t>
+              </w:r>
+              <w:r>
+                <w:rPr>
+                  <w:noProof/>
+                  <w:lang w:val="en-US"/>
+                </w:rPr>
+                <w:t xml:space="preserve">[Online] </w:t>
+              </w:r>
+              <w:r>
+                <w:rPr>
+                  <w:noProof/>
+                  <w:lang w:val="en-US"/>
+                </w:rPr>
+                <w:br/>
+                <w:t xml:space="preserve">Available at: </w:t>
+              </w:r>
+              <w:r>
+                <w:rPr>
+                  <w:noProof/>
+                  <w:u w:val="single"/>
+                  <w:lang w:val="en-US"/>
+                </w:rPr>
+                <w:t>https://docs.microsoft.com/en-us/visualstudio/?view=vs-2017</w:t>
+              </w:r>
+            </w:p>
+            <w:p>
+              <w:pPr>
+                <w:pStyle w:val="Bibliography"/>
+                <w:rPr>
+                  <w:noProof/>
+                  <w:lang w:val="en-US"/>
+                </w:rPr>
+              </w:pPr>
+              <w:r>
+                <w:rPr>
+                  <w:noProof/>
+                  <w:lang w:val="en-US"/>
+                </w:rPr>
+                <w:t xml:space="preserve">Nystrom, R., 2014. </w:t>
+              </w:r>
+              <w:r>
+                <w:rPr>
+                  <w:i/>
+                  <w:iCs/>
+                  <w:noProof/>
+                  <w:lang w:val="en-US"/>
+                </w:rPr>
+                <w:t xml:space="preserve">Game Programming Patterns. </w:t>
+              </w:r>
+              <w:r>
+                <w:rPr>
+                  <w:noProof/>
+                  <w:lang w:val="en-US"/>
+                </w:rPr>
+                <w:t>1st ed. s.l.:Genever Benning.</w:t>
+              </w:r>
+            </w:p>
+            <w:p>
+              <w:pPr>
+                <w:pStyle w:val="Bibliography"/>
+                <w:rPr>
+                  <w:noProof/>
+                  <w:lang w:val="en-US"/>
+                </w:rPr>
+              </w:pPr>
+              <w:r>
+                <w:rPr>
+                  <w:noProof/>
+                  <w:lang w:val="en-US"/>
+                </w:rPr>
+                <w:t xml:space="preserve">Wikipedia, 2018. </w:t>
+              </w:r>
+              <w:r>
+                <w:rPr>
+                  <w:i/>
+                  <w:iCs/>
+                  <w:noProof/>
+                  <w:lang w:val="en-US"/>
+                </w:rPr>
+                <w:t xml:space="preserve">Real-time simulation. </w:t>
+              </w:r>
+              <w:r>
+                <w:rPr>
+                  <w:noProof/>
+                  <w:lang w:val="en-US"/>
+                </w:rPr>
+                <w:t xml:space="preserve">[Online] </w:t>
+              </w:r>
+              <w:r>
+                <w:rPr>
+                  <w:noProof/>
+                  <w:lang w:val="en-US"/>
+                </w:rPr>
+                <w:br/>
+                <w:t xml:space="preserve">Available at: </w:t>
+              </w:r>
+              <w:r>
+                <w:rPr>
+                  <w:noProof/>
+                  <w:u w:val="single"/>
+                  <w:lang w:val="en-US"/>
+                </w:rPr>
+                <w:t>https://en.wikipedia.org/wiki/Real-time_simulation</w:t>
+              </w:r>
+            </w:p>
+            <w:p>
+              <w:pPr>
+                <w:pStyle w:val="NoSpacing"/>
+              </w:pPr>
+              <w:r>
+                <w:rPr>
+                  <w:b/>
+                  <w:bCs/>
+                  <w:noProof/>
+                </w:rPr>
+                <w:fldChar w:fldCharType="end"/>
+              </w:r>
+            </w:p>
+          </w:sdtContent>
+        </w:sdt>
+      </w:sdtContent>
+    </w:sdt>
+    <w:bookmarkStart w:id="0" w:name="_GoBack" w:displacedByCustomXml="prev"/>
+    <w:bookmarkEnd w:id="0" w:displacedByCustomXml="prev"/>
     <w:sectPr>
-      <w:footerReference w:type="even" r:id="rId22"/>
-      <w:footerReference w:type="default" r:id="rId23"/>
+      <w:footerReference w:type="even" r:id="rId13"/>
+      <w:footerReference w:type="default" r:id="rId14"/>
       <w:pgSz w:w="11906" w:h="16838"/>
       <w:pgMar w:top="1440" w:right="1440" w:bottom="1440" w:left="1440" w:header="708" w:footer="708" w:gutter="0"/>
       <w:cols w:space="708"/>
@@ -6091,6 +7593,28 @@
     <w:name w:val="Normal"/>
     <w:qFormat/>
   </w:style>
+  <w:style w:type="paragraph" w:styleId="Heading1">
+    <w:name w:val="heading 1"/>
+    <w:basedOn w:val="Normal"/>
+    <w:next w:val="Normal"/>
+    <w:link w:val="Heading1Char"/>
+    <w:uiPriority w:val="9"/>
+    <w:qFormat/>
+    <w:rsid w:val="00920A65"/>
+    <w:pPr>
+      <w:keepNext/>
+      <w:keepLines/>
+      <w:spacing w:before="240" w:after="0" w:line="259" w:lineRule="auto"/>
+      <w:outlineLvl w:val="0"/>
+    </w:pPr>
+    <w:rPr>
+      <w:rFonts w:asciiTheme="majorHAnsi" w:eastAsiaTheme="majorEastAsia" w:hAnsiTheme="majorHAnsi" w:cstheme="majorBidi"/>
+      <w:color w:val="365F91" w:themeColor="accent1" w:themeShade="BF"/>
+      <w:sz w:val="32"/>
+      <w:szCs w:val="32"/>
+      <w:lang w:val="en-US" w:eastAsia="en-US"/>
+    </w:rPr>
+  </w:style>
   <w:style w:type="character" w:default="1" w:styleId="DefaultParagraphFont">
     <w:name w:val="Default Paragraph Font"/>
     <w:uiPriority w:val="1"/>
@@ -6306,6 +7830,37 @@
       <w:color w:val="800080" w:themeColor="followedHyperlink"/>
       <w:u w:val="single"/>
     </w:rPr>
+  </w:style>
+  <w:style w:type="character" w:customStyle="1" w:styleId="Heading1Char">
+    <w:name w:val="Heading 1 Char"/>
+    <w:basedOn w:val="DefaultParagraphFont"/>
+    <w:link w:val="Heading1"/>
+    <w:uiPriority w:val="9"/>
+    <w:rsid w:val="00920A65"/>
+    <w:rPr>
+      <w:rFonts w:asciiTheme="majorHAnsi" w:eastAsiaTheme="majorEastAsia" w:hAnsiTheme="majorHAnsi" w:cstheme="majorBidi"/>
+      <w:color w:val="365F91" w:themeColor="accent1" w:themeShade="BF"/>
+      <w:sz w:val="32"/>
+      <w:szCs w:val="32"/>
+      <w:lang w:val="en-US" w:eastAsia="en-US"/>
+    </w:rPr>
+  </w:style>
+  <w:style w:type="paragraph" w:styleId="Bibliography">
+    <w:name w:val="Bibliography"/>
+    <w:basedOn w:val="Normal"/>
+    <w:next w:val="Normal"/>
+    <w:uiPriority w:val="37"/>
+    <w:unhideWhenUsed/>
+    <w:rsid w:val="00920A65"/>
+  </w:style>
+  <w:style w:type="paragraph" w:styleId="NoSpacing">
+    <w:name w:val="No Spacing"/>
+    <w:uiPriority w:val="1"/>
+    <w:qFormat/>
+    <w:rsid w:val="00E32870"/>
+    <w:pPr>
+      <w:spacing w:after="0" w:line="240" w:lineRule="auto"/>
+    </w:pPr>
   </w:style>
 </w:styles>
 </file>
@@ -6591,4 +8146,247 @@
   <a:objectDefaults/>
   <a:extraClrSchemeLst/>
 </a:theme>
+</file>
+
+<file path=customXml/item1.xml><?xml version="1.0" encoding="utf-8"?>
+<b:Sources xmlns:b="http://schemas.openxmlformats.org/officeDocument/2006/bibliography" xmlns="http://schemas.openxmlformats.org/officeDocument/2006/bibliography" SelectedStyle="\HarvardAnglia2008OfficeOnline.xsl" StyleName="Harvard - Anglia" Version="2008">
+  <b:Source>
+    <b:Tag>Jos12</b:Tag>
+    <b:SourceType>Book</b:SourceType>
+    <b:Guid>{71B690EA-812E-4908-9282-0F8598421F0F}</b:Guid>
+    <b:Title>C++ Primer</b:Title>
+    <b:Year>2012</b:Year>
+    <b:Publisher>Addison Wesley;</b:Publisher>
+    <b:Author>
+      <b:Author>
+        <b:NameList>
+          <b:Person>
+            <b:Last>Lippman</b:Last>
+            <b:First>Stanley </b:First>
+          </b:Person>
+          <b:Person>
+            <b:Last>Lajoie</b:Last>
+            <b:First>Josée </b:First>
+          </b:Person>
+          <b:Person>
+            <b:Last>Moo</b:Last>
+            <b:First>Barbara </b:First>
+          </b:Person>
+        </b:NameList>
+      </b:Author>
+    </b:Author>
+    <b:Edition>5th</b:Edition>
+    <b:RefOrder>3</b:RefOrder>
+  </b:Source>
+  <b:Source>
+    <b:Tag>Kur16</b:Tag>
+    <b:SourceType>Book</b:SourceType>
+    <b:Guid>{D0326666-4E0F-4C85-A983-AF351C51AECD}</b:Guid>
+    <b:Title>Computer Networking: A Top-Down Approach</b:Title>
+    <b:Year>2016</b:Year>
+    <b:Publisher>Pearson</b:Publisher>
+    <b:Edition>7th</b:Edition>
+    <b:Author>
+      <b:Author>
+        <b:NameList>
+          <b:Person>
+            <b:Last>Kurose</b:Last>
+            <b:First>James</b:First>
+          </b:Person>
+          <b:Person>
+            <b:Last>Ross</b:Last>
+            <b:First>Keith</b:First>
+          </b:Person>
+        </b:NameList>
+      </b:Author>
+    </b:Author>
+    <b:RefOrder>4</b:RefOrder>
+  </b:Source>
+  <b:Source>
+    <b:Tag>Jas18</b:Tag>
+    <b:SourceType>Book</b:SourceType>
+    <b:Guid>{885FE907-273C-4FD9-B5FE-CC7AC337B931}</b:Guid>
+    <b:Title>Game Engine Architecture</b:Title>
+    <b:Year>2018</b:Year>
+    <b:Publisher>A K Peters/CRC Press</b:Publisher>
+    <b:Author>
+      <b:Author>
+        <b:NameList>
+          <b:Person>
+            <b:Last>Gregory</b:Last>
+            <b:First>Jason</b:First>
+          </b:Person>
+        </b:NameList>
+      </b:Author>
+    </b:Author>
+    <b:Edition>3rd</b:Edition>
+    <b:RefOrder>2</b:RefOrder>
+  </b:Source>
+  <b:Source>
+    <b:Tag>Rob14</b:Tag>
+    <b:SourceType>Book</b:SourceType>
+    <b:Guid>{1CFE688F-0FAA-4015-B6B2-7524DB4B4530}</b:Guid>
+    <b:Author>
+      <b:Author>
+        <b:NameList>
+          <b:Person>
+            <b:Last>Nystrom</b:Last>
+            <b:First>Robert</b:First>
+          </b:Person>
+        </b:NameList>
+      </b:Author>
+    </b:Author>
+    <b:Title>Game Programming Patterns</b:Title>
+    <b:Year>2014</b:Year>
+    <b:Publisher>Genever Benning</b:Publisher>
+    <b:Edition>1st</b:Edition>
+    <b:RefOrder>1</b:RefOrder>
+  </b:Source>
+  <b:Source>
+    <b:Tag>Gle18</b:Tag>
+    <b:SourceType>InternetSite</b:SourceType>
+    <b:Guid>{E023C1AC-2075-49AD-B9AF-D93A39C4B80F}</b:Guid>
+    <b:Author>
+      <b:Author>
+        <b:NameList>
+          <b:Person>
+            <b:Last>Fiedler</b:Last>
+            <b:First>Glenn</b:First>
+          </b:Person>
+        </b:NameList>
+      </b:Author>
+    </b:Author>
+    <b:Title>Gaffer On Games</b:Title>
+    <b:Year>2018</b:Year>
+    <b:URL>https://gafferongames.com/</b:URL>
+    <b:RefOrder>9</b:RefOrder>
+  </b:Source>
+  <b:Source>
+    <b:Tag>Wik18</b:Tag>
+    <b:SourceType>InternetSite</b:SourceType>
+    <b:Guid>{0B2971D1-BEE9-481A-89F5-8FD500DA54DA}</b:Guid>
+    <b:Author>
+      <b:Author>
+        <b:NameList>
+          <b:Person>
+            <b:Last>Wikipedia</b:Last>
+          </b:Person>
+        </b:NameList>
+      </b:Author>
+    </b:Author>
+    <b:Title>Real-time simulation</b:Title>
+    <b:Year>2018</b:Year>
+    <b:URL>https://en.wikipedia.org/wiki/Real-time_simulation</b:URL>
+    <b:RefOrder>10</b:RefOrder>
+  </b:Source>
+  <b:Source>
+    <b:Tag>Asm16</b:Tag>
+    <b:SourceType>InternetSite</b:SourceType>
+    <b:Guid>{7495BA5E-2907-4DEC-A24D-D1D6D15EF417}</b:Guid>
+    <b:Author>
+      <b:Author>
+        <b:NameList>
+          <b:Person>
+            <b:Last>Asmodee</b:Last>
+          </b:Person>
+        </b:NameList>
+      </b:Author>
+    </b:Author>
+    <b:Title>Dobble</b:Title>
+    <b:Year>2016</b:Year>
+    <b:URL>https://www.asmodee.co.uk/featured-product/dobble/</b:URL>
+    <b:RefOrder>11</b:RefOrder>
+  </b:Source>
+  <b:Source>
+    <b:Tag>Sta18</b:Tag>
+    <b:SourceType>InternetSite</b:SourceType>
+    <b:Guid>{7335CEF4-CA1B-442C-8E58-55A59E3FD459}</b:Guid>
+    <b:Author>
+      <b:Author>
+        <b:NameList>
+          <b:Person>
+            <b:Last>Exchange</b:Last>
+            <b:First>Stack</b:First>
+          </b:Person>
+        </b:NameList>
+      </b:Author>
+    </b:Author>
+    <b:Title>Stack Exchange</b:Title>
+    <b:Year>2018</b:Year>
+    <b:URL>https://stackexchange.com/</b:URL>
+    <b:RefOrder>12</b:RefOrder>
+  </b:Source>
+  <b:Source>
+    <b:Tag>Lau</b:Tag>
+    <b:SourceType>InternetSite</b:SourceType>
+    <b:Guid>{4F37B436-EF38-42F7-983C-D82C6E457872}</b:Guid>
+    <b:Author>
+      <b:Author>
+        <b:NameList>
+          <b:Person>
+            <b:Last>Gomila</b:Last>
+            <b:First>Laurent</b:First>
+          </b:Person>
+        </b:NameList>
+      </b:Author>
+    </b:Author>
+    <b:Title>Simple and Fast Multimedia Library</b:Title>
+    <b:URL>https://www.sfml-dev.org/</b:URL>
+    <b:Year>2018</b:Year>
+    <b:RefOrder>5</b:RefOrder>
+  </b:Source>
+  <b:Source>
+    <b:Tag>KHR</b:Tag>
+    <b:SourceType>InternetSite</b:SourceType>
+    <b:Guid>{1586B9FA-56B7-4CB9-977F-0FFA44F6E8CF}</b:Guid>
+    <b:Author>
+      <b:Author>
+        <b:NameList>
+          <b:Person>
+            <b:Last>KHRONOS</b:Last>
+          </b:Person>
+        </b:NameList>
+      </b:Author>
+    </b:Author>
+    <b:Title>OpenGL API Documentation Overview</b:Title>
+    <b:URL>https://www.opengl.org/documentation/</b:URL>
+    <b:Year>2018</b:Year>
+    <b:RefOrder>6</b:RefOrder>
+  </b:Source>
+  <b:Source>
+    <b:Tag>Git</b:Tag>
+    <b:SourceType>InternetSite</b:SourceType>
+    <b:Guid>{F3A38F8D-6685-4E5E-9A54-55063435CCBB}</b:Guid>
+    <b:Title>Github</b:Title>
+    <b:URL>https://guides.github.com/</b:URL>
+    <b:Year>2018</b:Year>
+    <b:RefOrder>7</b:RefOrder>
+  </b:Source>
+  <b:Source>
+    <b:Tag>Mic</b:Tag>
+    <b:SourceType>InternetSite</b:SourceType>
+    <b:Guid>{4D6A00E9-9543-4D28-9677-C05FBE89F412}</b:Guid>
+    <b:Author>
+      <b:Author>
+        <b:NameList>
+          <b:Person>
+            <b:Last>Microsoft</b:Last>
+          </b:Person>
+        </b:NameList>
+      </b:Author>
+    </b:Author>
+    <b:Title>Visual Studio Documentation</b:Title>
+    <b:URL>https://docs.microsoft.com/en-us/visualstudio/?view=vs-2017</b:URL>
+    <b:Year>2018</b:Year>
+    <b:RefOrder>8</b:RefOrder>
+  </b:Source>
+</b:Sources>
+</file>
+
+<file path=customXml/itemProps1.xml><?xml version="1.0" encoding="utf-8"?>
+<ds:datastoreItem xmlns:ds="http://schemas.openxmlformats.org/officeDocument/2006/customXml" ds:itemID="{A787B66A-4914-473D-8484-D9823C39EDA5}">
+  <ds:schemaRefs>
+    <ds:schemaRef ds:uri="http://schemas.openxmlformats.org/officeDocument/2006/bibliography"/>
+  </ds:schemaRefs>
+</ds:datastoreItem>
 </file>
</xml_diff>